<commit_message>
initial changes to doc
</commit_message>
<xml_diff>
--- a/Documents/Smart Garage Remote.docx
+++ b/Documents/Smart Garage Remote.docx
@@ -337,17 +337,6 @@
         </w:rPr>
         <w:t>e</w:t>
       </w:r>
-    </w:p>
-    <w:p>
-      <w:pPr>
-        <w:pStyle w:val="TOCHeading"/>
-        <w:rPr>
-          <w:rFonts w:asciiTheme="minorHAnsi" w:eastAsiaTheme="minorEastAsia" w:hAnsiTheme="minorHAnsi" w:cstheme="minorBidi"/>
-          <w:color w:val="auto"/>
-          <w:sz w:val="22"/>
-          <w:szCs w:val="22"/>
-        </w:rPr>
-      </w:pPr>
     </w:p>
     <w:sdt>
       <w:sdtPr>
@@ -406,7 +395,7 @@
           <w:r>
             <w:fldChar w:fldCharType="separate"/>
           </w:r>
-          <w:hyperlink w:anchor="_Toc126515784" w:history="1">
+          <w:hyperlink w:anchor="_Toc126706549" w:history="1">
             <w:r>
               <w:rPr>
                 <w:rStyle w:val="Hyperlink"/>
@@ -433,7 +422,7 @@
                 <w:noProof/>
                 <w:webHidden/>
               </w:rPr>
-              <w:instrText xml:space="preserve"> PAGEREF _Toc126515784 \h </w:instrText>
+              <w:instrText xml:space="preserve"> PAGEREF _Toc126706549 \h </w:instrText>
             </w:r>
             <w:r>
               <w:rPr>
@@ -481,7 +470,7 @@
               <w:lang w:val="en-US"/>
             </w:rPr>
           </w:pPr>
-          <w:hyperlink w:anchor="_Toc126515785" w:history="1">
+          <w:hyperlink w:anchor="_Toc126706550" w:history="1">
             <w:r>
               <w:rPr>
                 <w:rStyle w:val="Hyperlink"/>
@@ -508,7 +497,7 @@
                 <w:noProof/>
                 <w:webHidden/>
               </w:rPr>
-              <w:instrText xml:space="preserve"> PAGEREF _Toc126515785 \h </w:instrText>
+              <w:instrText xml:space="preserve"> PAGEREF _Toc126706550 \h </w:instrText>
             </w:r>
             <w:r>
               <w:rPr>
@@ -554,7 +543,7 @@
               <w:lang w:val="en-US"/>
             </w:rPr>
           </w:pPr>
-          <w:hyperlink w:anchor="_Toc126515786" w:history="1">
+          <w:hyperlink w:anchor="_Toc126706551" w:history="1">
             <w:r>
               <w:rPr>
                 <w:rStyle w:val="Hyperlink"/>
@@ -581,7 +570,7 @@
                 <w:noProof/>
                 <w:webHidden/>
               </w:rPr>
-              <w:instrText xml:space="preserve"> PAGEREF _Toc126515786 \h </w:instrText>
+              <w:instrText xml:space="preserve"> PAGEREF _Toc126706551 \h </w:instrText>
             </w:r>
             <w:r>
               <w:rPr>
@@ -627,7 +616,7 @@
               <w:lang w:val="en-US"/>
             </w:rPr>
           </w:pPr>
-          <w:hyperlink w:anchor="_Toc126515787" w:history="1">
+          <w:hyperlink w:anchor="_Toc126706552" w:history="1">
             <w:r>
               <w:rPr>
                 <w:rStyle w:val="Hyperlink"/>
@@ -654,7 +643,7 @@
                 <w:noProof/>
                 <w:webHidden/>
               </w:rPr>
-              <w:instrText xml:space="preserve"> PAGEREF _Toc126515787 \h </w:instrText>
+              <w:instrText xml:space="preserve"> PAGEREF _Toc126706552 \h </w:instrText>
             </w:r>
             <w:r>
               <w:rPr>
@@ -700,7 +689,7 @@
               <w:lang w:val="en-US"/>
             </w:rPr>
           </w:pPr>
-          <w:hyperlink w:anchor="_Toc126515788" w:history="1">
+          <w:hyperlink w:anchor="_Toc126706553" w:history="1">
             <w:r>
               <w:rPr>
                 <w:rStyle w:val="Hyperlink"/>
@@ -727,7 +716,7 @@
                 <w:noProof/>
                 <w:webHidden/>
               </w:rPr>
-              <w:instrText xml:space="preserve"> PAGEREF _Toc126515788 \h </w:instrText>
+              <w:instrText xml:space="preserve"> PAGEREF _Toc126706553 \h </w:instrText>
             </w:r>
             <w:r>
               <w:rPr>
@@ -775,7 +764,7 @@
               <w:lang w:val="en-US"/>
             </w:rPr>
           </w:pPr>
-          <w:hyperlink w:anchor="_Toc126515789" w:history="1">
+          <w:hyperlink w:anchor="_Toc126706554" w:history="1">
             <w:r>
               <w:rPr>
                 <w:rStyle w:val="Hyperlink"/>
@@ -802,7 +791,7 @@
                 <w:noProof/>
                 <w:webHidden/>
               </w:rPr>
-              <w:instrText xml:space="preserve"> PAGEREF _Toc126515789 \h </w:instrText>
+              <w:instrText xml:space="preserve"> PAGEREF _Toc126706554 \h </w:instrText>
             </w:r>
             <w:r>
               <w:rPr>
@@ -848,7 +837,7 @@
               <w:lang w:val="en-US"/>
             </w:rPr>
           </w:pPr>
-          <w:hyperlink w:anchor="_Toc126515790" w:history="1">
+          <w:hyperlink w:anchor="_Toc126706555" w:history="1">
             <w:r>
               <w:rPr>
                 <w:rStyle w:val="Hyperlink"/>
@@ -875,7 +864,7 @@
                 <w:noProof/>
                 <w:webHidden/>
               </w:rPr>
-              <w:instrText xml:space="preserve"> PAGEREF _Toc126515790 \h </w:instrText>
+              <w:instrText xml:space="preserve"> PAGEREF _Toc126706555 \h </w:instrText>
             </w:r>
             <w:r>
               <w:rPr>
@@ -921,7 +910,7 @@
               <w:lang w:val="en-US"/>
             </w:rPr>
           </w:pPr>
-          <w:hyperlink w:anchor="_Toc126515791" w:history="1">
+          <w:hyperlink w:anchor="_Toc126706556" w:history="1">
             <w:r>
               <w:rPr>
                 <w:rStyle w:val="Hyperlink"/>
@@ -948,7 +937,7 @@
                 <w:noProof/>
                 <w:webHidden/>
               </w:rPr>
-              <w:instrText xml:space="preserve"> PAGEREF _Toc126515791 \h </w:instrText>
+              <w:instrText xml:space="preserve"> PAGEREF _Toc126706556 \h </w:instrText>
             </w:r>
             <w:r>
               <w:rPr>
@@ -995,13 +984,14 @@
               <w:lang w:val="en-US"/>
             </w:rPr>
           </w:pPr>
-          <w:hyperlink w:anchor="_Toc126515792" w:history="1">
+          <w:hyperlink w:anchor="_Toc126706557" w:history="1">
             <w:r>
               <w:rPr>
                 <w:rStyle w:val="Hyperlink"/>
                 <w:noProof/>
-              </w:rPr>
-              <w:t>Transmitter</w:t>
+                <w:shd w:val="clear" w:color="auto" w:fill="FFFFFF"/>
+              </w:rPr>
+              <w:t>Codes</w:t>
             </w:r>
             <w:r>
               <w:rPr>
@@ -1022,7 +1012,7 @@
                 <w:noProof/>
                 <w:webHidden/>
               </w:rPr>
-              <w:instrText xml:space="preserve"> PAGEREF _Toc126515792 \h </w:instrText>
+              <w:instrText xml:space="preserve"> PAGEREF _Toc126706557 \h </w:instrText>
             </w:r>
             <w:r>
               <w:rPr>
@@ -1069,13 +1059,13 @@
               <w:lang w:val="en-US"/>
             </w:rPr>
           </w:pPr>
-          <w:hyperlink w:anchor="_Toc126515793" w:history="1">
+          <w:hyperlink w:anchor="_Toc126706558" w:history="1">
             <w:r>
               <w:rPr>
                 <w:rStyle w:val="Hyperlink"/>
                 <w:noProof/>
               </w:rPr>
-              <w:t>Receiver</w:t>
+              <w:t>Hardware</w:t>
             </w:r>
             <w:r>
               <w:rPr>
@@ -1096,80 +1086,7 @@
                 <w:noProof/>
                 <w:webHidden/>
               </w:rPr>
-              <w:instrText xml:space="preserve"> PAGEREF _Toc126515793 \h </w:instrText>
-            </w:r>
-            <w:r>
-              <w:rPr>
-                <w:noProof/>
-                <w:webHidden/>
-              </w:rPr>
-            </w:r>
-            <w:r>
-              <w:rPr>
-                <w:noProof/>
-                <w:webHidden/>
-              </w:rPr>
-              <w:fldChar w:fldCharType="separate"/>
-            </w:r>
-            <w:r>
-              <w:rPr>
-                <w:noProof/>
-                <w:webHidden/>
-              </w:rPr>
-              <w:t>9</w:t>
-            </w:r>
-            <w:r>
-              <w:rPr>
-                <w:noProof/>
-                <w:webHidden/>
-              </w:rPr>
-              <w:fldChar w:fldCharType="end"/>
-            </w:r>
-          </w:hyperlink>
-        </w:p>
-        <w:p>
-          <w:pPr>
-            <w:pStyle w:val="TOC2"/>
-            <w:tabs>
-              <w:tab w:val="right" w:leader="dot" w:pos="9350"/>
-            </w:tabs>
-            <w:rPr>
-              <w:rFonts w:cstheme="minorBidi"/>
-              <w:smallCaps w:val="0"/>
-              <w:noProof/>
-              <w:sz w:val="22"/>
-              <w:szCs w:val="22"/>
-              <w:lang w:val="en-US"/>
-            </w:rPr>
-          </w:pPr>
-          <w:hyperlink w:anchor="_Toc126515794" w:history="1">
-            <w:r>
-              <w:rPr>
-                <w:rStyle w:val="Hyperlink"/>
-                <w:noProof/>
-              </w:rPr>
-              <w:t>Simulation</w:t>
-            </w:r>
-            <w:r>
-              <w:rPr>
-                <w:noProof/>
-                <w:webHidden/>
-              </w:rPr>
-              <w:tab/>
-            </w:r>
-            <w:r>
-              <w:rPr>
-                <w:noProof/>
-                <w:webHidden/>
-              </w:rPr>
-              <w:fldChar w:fldCharType="begin"/>
-            </w:r>
-            <w:r>
-              <w:rPr>
-                <w:noProof/>
-                <w:webHidden/>
-              </w:rPr>
-              <w:instrText xml:space="preserve"> PAGEREF _Toc126515794 \h </w:instrText>
+              <w:instrText xml:space="preserve"> PAGEREF _Toc126706558 \h </w:instrText>
             </w:r>
             <w:r>
               <w:rPr>
@@ -1217,14 +1134,13 @@
               <w:lang w:val="en-US"/>
             </w:rPr>
           </w:pPr>
-          <w:hyperlink w:anchor="_Toc126515795" w:history="1">
+          <w:hyperlink w:anchor="_Toc126706559" w:history="1">
             <w:r>
               <w:rPr>
                 <w:rStyle w:val="Hyperlink"/>
                 <w:noProof/>
-                <w:lang w:val="en-GB"/>
-              </w:rPr>
-              <w:t>Resources</w:t>
+              </w:rPr>
+              <w:t>Simulation</w:t>
             </w:r>
             <w:r>
               <w:rPr>
@@ -1245,7 +1161,7 @@
                 <w:noProof/>
                 <w:webHidden/>
               </w:rPr>
-              <w:instrText xml:space="preserve"> PAGEREF _Toc126515795 \h </w:instrText>
+              <w:instrText xml:space="preserve"> PAGEREF _Toc126706559 \h </w:instrText>
             </w:r>
             <w:r>
               <w:rPr>
@@ -1265,7 +1181,7 @@
                 <w:noProof/>
                 <w:webHidden/>
               </w:rPr>
-              <w:t>10</w:t>
+              <w:t>11</w:t>
             </w:r>
             <w:r>
               <w:rPr>
@@ -1277,6 +1193,161 @@
           </w:hyperlink>
         </w:p>
         <w:p>
+          <w:pPr>
+            <w:pStyle w:val="TOC1"/>
+            <w:tabs>
+              <w:tab w:val="right" w:leader="dot" w:pos="9350"/>
+            </w:tabs>
+            <w:rPr>
+              <w:rFonts w:cstheme="minorBidi"/>
+              <w:b w:val="0"/>
+              <w:bCs w:val="0"/>
+              <w:caps w:val="0"/>
+              <w:noProof/>
+              <w:sz w:val="22"/>
+              <w:szCs w:val="22"/>
+              <w:lang w:val="en-US"/>
+            </w:rPr>
+          </w:pPr>
+          <w:hyperlink w:anchor="_Toc126706560" w:history="1">
+            <w:r>
+              <w:rPr>
+                <w:rStyle w:val="Hyperlink"/>
+                <w:noProof/>
+                <w:lang w:val="en-GB"/>
+              </w:rPr>
+              <w:t>Bonus</w:t>
+            </w:r>
+            <w:r>
+              <w:rPr>
+                <w:noProof/>
+                <w:webHidden/>
+              </w:rPr>
+              <w:tab/>
+            </w:r>
+            <w:r>
+              <w:rPr>
+                <w:noProof/>
+                <w:webHidden/>
+              </w:rPr>
+              <w:fldChar w:fldCharType="begin"/>
+            </w:r>
+            <w:r>
+              <w:rPr>
+                <w:noProof/>
+                <w:webHidden/>
+              </w:rPr>
+              <w:instrText xml:space="preserve"> PAGEREF _Toc126706560 \h </w:instrText>
+            </w:r>
+            <w:r>
+              <w:rPr>
+                <w:noProof/>
+                <w:webHidden/>
+              </w:rPr>
+            </w:r>
+            <w:r>
+              <w:rPr>
+                <w:noProof/>
+                <w:webHidden/>
+              </w:rPr>
+              <w:fldChar w:fldCharType="separate"/>
+            </w:r>
+            <w:r>
+              <w:rPr>
+                <w:noProof/>
+                <w:webHidden/>
+              </w:rPr>
+              <w:t>11</w:t>
+            </w:r>
+            <w:r>
+              <w:rPr>
+                <w:noProof/>
+                <w:webHidden/>
+              </w:rPr>
+              <w:fldChar w:fldCharType="end"/>
+            </w:r>
+          </w:hyperlink>
+        </w:p>
+        <w:p>
+          <w:pPr>
+            <w:pStyle w:val="TOC1"/>
+            <w:tabs>
+              <w:tab w:val="right" w:leader="dot" w:pos="9350"/>
+            </w:tabs>
+            <w:rPr>
+              <w:rFonts w:cstheme="minorBidi"/>
+              <w:b w:val="0"/>
+              <w:bCs w:val="0"/>
+              <w:caps w:val="0"/>
+              <w:noProof/>
+              <w:sz w:val="22"/>
+              <w:szCs w:val="22"/>
+              <w:lang w:val="en-US"/>
+            </w:rPr>
+          </w:pPr>
+          <w:hyperlink w:anchor="_Toc126706561" w:history="1">
+            <w:r>
+              <w:rPr>
+                <w:rStyle w:val="Hyperlink"/>
+                <w:noProof/>
+                <w:lang w:val="en-GB"/>
+              </w:rPr>
+              <w:t>Resources</w:t>
+            </w:r>
+            <w:r>
+              <w:rPr>
+                <w:noProof/>
+                <w:webHidden/>
+              </w:rPr>
+              <w:tab/>
+            </w:r>
+            <w:r>
+              <w:rPr>
+                <w:noProof/>
+                <w:webHidden/>
+              </w:rPr>
+              <w:fldChar w:fldCharType="begin"/>
+            </w:r>
+            <w:r>
+              <w:rPr>
+                <w:noProof/>
+                <w:webHidden/>
+              </w:rPr>
+              <w:instrText xml:space="preserve"> PAGEREF _Toc126706561 \h </w:instrText>
+            </w:r>
+            <w:r>
+              <w:rPr>
+                <w:noProof/>
+                <w:webHidden/>
+              </w:rPr>
+            </w:r>
+            <w:r>
+              <w:rPr>
+                <w:noProof/>
+                <w:webHidden/>
+              </w:rPr>
+              <w:fldChar w:fldCharType="separate"/>
+            </w:r>
+            <w:r>
+              <w:rPr>
+                <w:noProof/>
+                <w:webHidden/>
+              </w:rPr>
+              <w:t>12</w:t>
+            </w:r>
+            <w:r>
+              <w:rPr>
+                <w:noProof/>
+                <w:webHidden/>
+              </w:rPr>
+              <w:fldChar w:fldCharType="end"/>
+            </w:r>
+          </w:hyperlink>
+        </w:p>
+        <w:p>
+          <w:pPr>
+            <w:jc w:val="both"/>
+          </w:pPr>
           <w:r>
             <w:rPr>
               <w:b/>
@@ -1288,7 +1359,6 @@
         </w:p>
       </w:sdtContent>
     </w:sdt>
-    <w:p/>
     <w:p>
       <w:pPr>
         <w:pStyle w:val="TOCHeading"/>
@@ -1333,7 +1403,7 @@
         </w:rPr>
         <w:fldChar w:fldCharType="separate"/>
       </w:r>
-      <w:hyperlink w:anchor="_Toc126515771" w:history="1">
+      <w:hyperlink w:anchor="_Toc126706562" w:history="1">
         <w:r>
           <w:rPr>
             <w:rStyle w:val="Hyperlink"/>
@@ -1360,7 +1430,7 @@
             <w:noProof/>
             <w:webHidden/>
           </w:rPr>
-          <w:instrText xml:space="preserve"> PAGEREF _Toc126515771 \h </w:instrText>
+          <w:instrText xml:space="preserve"> PAGEREF _Toc126706562 \h </w:instrText>
         </w:r>
         <w:r>
           <w:rPr>
@@ -1406,13 +1476,13 @@
           <w:lang w:val="en-US"/>
         </w:rPr>
       </w:pPr>
-      <w:hyperlink w:anchor="_Toc126515772" w:history="1">
+      <w:hyperlink w:anchor="_Toc126706563" w:history="1">
         <w:r>
           <w:rPr>
             <w:rStyle w:val="Hyperlink"/>
             <w:noProof/>
           </w:rPr>
-          <w:t>Figure 2 - Messages from client to server: (to reach the end devices)</w:t>
+          <w:t>Figure 2 - Messages from client to server (to reach the end devices).</w:t>
         </w:r>
         <w:r>
           <w:rPr>
@@ -1433,7 +1503,7 @@
             <w:noProof/>
             <w:webHidden/>
           </w:rPr>
-          <w:instrText xml:space="preserve"> PAGEREF _Toc126515772 \h </w:instrText>
+          <w:instrText xml:space="preserve"> PAGEREF _Toc126706563 \h </w:instrText>
         </w:r>
         <w:r>
           <w:rPr>
@@ -1479,13 +1549,13 @@
           <w:lang w:val="en-US"/>
         </w:rPr>
       </w:pPr>
-      <w:hyperlink w:anchor="_Toc126515773" w:history="1">
+      <w:hyperlink w:anchor="_Toc126706564" w:history="1">
         <w:r>
           <w:rPr>
             <w:rStyle w:val="Hyperlink"/>
             <w:noProof/>
           </w:rPr>
-          <w:t>Figure 3 - Messages from devices to server: (reporting the state of devices after receiving a signal)</w:t>
+          <w:t>Figure 3 - Messages from devices to server (reporting the state of devices after receiving a signal).</w:t>
         </w:r>
         <w:r>
           <w:rPr>
@@ -1506,7 +1576,7 @@
             <w:noProof/>
             <w:webHidden/>
           </w:rPr>
-          <w:instrText xml:space="preserve"> PAGEREF _Toc126515773 \h </w:instrText>
+          <w:instrText xml:space="preserve"> PAGEREF _Toc126706564 \h </w:instrText>
         </w:r>
         <w:r>
           <w:rPr>
@@ -1552,7 +1622,7 @@
           <w:lang w:val="en-US"/>
         </w:rPr>
       </w:pPr>
-      <w:hyperlink w:anchor="_Toc126515774" w:history="1">
+      <w:hyperlink w:anchor="_Toc126706565" w:history="1">
         <w:r>
           <w:rPr>
             <w:rStyle w:val="Hyperlink"/>
@@ -1579,7 +1649,7 @@
             <w:noProof/>
             <w:webHidden/>
           </w:rPr>
-          <w:instrText xml:space="preserve"> PAGEREF _Toc126515774 \h </w:instrText>
+          <w:instrText xml:space="preserve"> PAGEREF _Toc126706565 \h </w:instrText>
         </w:r>
         <w:r>
           <w:rPr>
@@ -1625,7 +1695,7 @@
           <w:lang w:val="en-US"/>
         </w:rPr>
       </w:pPr>
-      <w:hyperlink w:anchor="_Toc126515775" w:history="1">
+      <w:hyperlink w:anchor="_Toc126706566" w:history="1">
         <w:r>
           <w:rPr>
             <w:rStyle w:val="Hyperlink"/>
@@ -1652,7 +1722,7 @@
             <w:noProof/>
             <w:webHidden/>
           </w:rPr>
-          <w:instrText xml:space="preserve"> PAGEREF _Toc126515775 \h </w:instrText>
+          <w:instrText xml:space="preserve"> PAGEREF _Toc126706566 \h </w:instrText>
         </w:r>
         <w:r>
           <w:rPr>
@@ -1698,13 +1768,13 @@
           <w:lang w:val="en-US"/>
         </w:rPr>
       </w:pPr>
-      <w:hyperlink w:anchor="_Toc126515776" w:history="1">
+      <w:hyperlink w:anchor="_Toc126706567" w:history="1">
         <w:r>
           <w:rPr>
             <w:rStyle w:val="Hyperlink"/>
             <w:noProof/>
           </w:rPr>
-          <w:t>Figure 6 - Start page, login/connect page and the control page from left to right.</w:t>
+          <w:t>Figure 6 - Start page, login/connect page, and the control page from left to right.</w:t>
         </w:r>
         <w:r>
           <w:rPr>
@@ -1725,7 +1795,7 @@
             <w:noProof/>
             <w:webHidden/>
           </w:rPr>
-          <w:instrText xml:space="preserve"> PAGEREF _Toc126515776 \h </w:instrText>
+          <w:instrText xml:space="preserve"> PAGEREF _Toc126706567 \h </w:instrText>
         </w:r>
         <w:r>
           <w:rPr>
@@ -1771,7 +1841,7 @@
           <w:lang w:val="en-US"/>
         </w:rPr>
       </w:pPr>
-      <w:hyperlink w:anchor="_Toc126515777" w:history="1">
+      <w:hyperlink w:anchor="_Toc126706568" w:history="1">
         <w:r>
           <w:rPr>
             <w:rStyle w:val="Hyperlink"/>
@@ -1798,7 +1868,7 @@
             <w:noProof/>
             <w:webHidden/>
           </w:rPr>
-          <w:instrText xml:space="preserve"> PAGEREF _Toc126515777 \h </w:instrText>
+          <w:instrText xml:space="preserve"> PAGEREF _Toc126706568 \h </w:instrText>
         </w:r>
         <w:r>
           <w:rPr>
@@ -1844,7 +1914,7 @@
           <w:lang w:val="en-US"/>
         </w:rPr>
       </w:pPr>
-      <w:hyperlink w:anchor="_Toc126515778" w:history="1">
+      <w:hyperlink w:anchor="_Toc126706569" w:history="1">
         <w:r>
           <w:rPr>
             <w:rStyle w:val="Hyperlink"/>
@@ -1871,7 +1941,7 @@
             <w:noProof/>
             <w:webHidden/>
           </w:rPr>
-          <w:instrText xml:space="preserve"> PAGEREF _Toc126515778 \h </w:instrText>
+          <w:instrText xml:space="preserve"> PAGEREF _Toc126706569 \h </w:instrText>
         </w:r>
         <w:r>
           <w:rPr>
@@ -1917,7 +1987,7 @@
           <w:lang w:val="en-US"/>
         </w:rPr>
       </w:pPr>
-      <w:hyperlink w:anchor="_Toc126515779" w:history="1">
+      <w:hyperlink w:anchor="_Toc126706570" w:history="1">
         <w:r>
           <w:rPr>
             <w:rStyle w:val="Hyperlink"/>
@@ -1944,7 +2014,7 @@
             <w:noProof/>
             <w:webHidden/>
           </w:rPr>
-          <w:instrText xml:space="preserve"> PAGEREF _Toc126515779 \h </w:instrText>
+          <w:instrText xml:space="preserve"> PAGEREF _Toc126706570 \h </w:instrText>
         </w:r>
         <w:r>
           <w:rPr>
@@ -1990,13 +2060,13 @@
           <w:lang w:val="en-US"/>
         </w:rPr>
       </w:pPr>
-      <w:hyperlink w:anchor="_Toc126515780" w:history="1">
+      <w:hyperlink w:anchor="_Toc126706571" w:history="1">
         <w:r>
           <w:rPr>
             <w:rStyle w:val="Hyperlink"/>
             <w:noProof/>
           </w:rPr>
-          <w:t>Figure 10 – The “callback” function.</w:t>
+          <w:t>Figure 10 - The loop function deciding procedure based on state.</w:t>
         </w:r>
         <w:r>
           <w:rPr>
@@ -2017,7 +2087,7 @@
             <w:noProof/>
             <w:webHidden/>
           </w:rPr>
-          <w:instrText xml:space="preserve"> PAGEREF _Toc126515780 \h </w:instrText>
+          <w:instrText xml:space="preserve"> PAGEREF _Toc126706571 \h </w:instrText>
         </w:r>
         <w:r>
           <w:rPr>
@@ -2063,13 +2133,13 @@
           <w:lang w:val="en-US"/>
         </w:rPr>
       </w:pPr>
-      <w:hyperlink w:anchor="_Toc126515781" w:history="1">
+      <w:hyperlink w:anchor="_Toc126706572" w:history="1">
         <w:r>
           <w:rPr>
             <w:rStyle w:val="Hyperlink"/>
             <w:noProof/>
           </w:rPr>
-          <w:t>Figure 11 – RF Transmitter.</w:t>
+          <w:t>Figure 11 – The “callback” function.</w:t>
         </w:r>
         <w:r>
           <w:rPr>
@@ -2090,7 +2160,7 @@
             <w:noProof/>
             <w:webHidden/>
           </w:rPr>
-          <w:instrText xml:space="preserve"> PAGEREF _Toc126515781 \h </w:instrText>
+          <w:instrText xml:space="preserve"> PAGEREF _Toc126706572 \h </w:instrText>
         </w:r>
         <w:r>
           <w:rPr>
@@ -2136,13 +2206,13 @@
           <w:lang w:val="en-US"/>
         </w:rPr>
       </w:pPr>
-      <w:hyperlink w:anchor="_Toc126515782" w:history="1">
+      <w:hyperlink r:id="rId9" w:anchor="_Toc126706573" w:history="1">
         <w:r>
           <w:rPr>
             <w:rStyle w:val="Hyperlink"/>
             <w:noProof/>
           </w:rPr>
-          <w:t>Figure 12 – RF Receiver.</w:t>
+          <w:t>Figure 12 – Function that saves signals to memory.</w:t>
         </w:r>
         <w:r>
           <w:rPr>
@@ -2163,7 +2233,7 @@
             <w:noProof/>
             <w:webHidden/>
           </w:rPr>
-          <w:instrText xml:space="preserve"> PAGEREF _Toc126515782 \h </w:instrText>
+          <w:instrText xml:space="preserve"> PAGEREF _Toc126706573 \h </w:instrText>
         </w:r>
         <w:r>
           <w:rPr>
@@ -2183,7 +2253,7 @@
             <w:noProof/>
             <w:webHidden/>
           </w:rPr>
-          <w:t>9</w:t>
+          <w:t>10</w:t>
         </w:r>
         <w:r>
           <w:rPr>
@@ -2209,13 +2279,13 @@
           <w:lang w:val="en-US"/>
         </w:rPr>
       </w:pPr>
-      <w:hyperlink w:anchor="_Toc126515783" w:history="1">
+      <w:hyperlink r:id="rId10" w:anchor="_Toc126706574" w:history="1">
         <w:r>
           <w:rPr>
             <w:rStyle w:val="Hyperlink"/>
             <w:noProof/>
           </w:rPr>
-          <w:t>Figure 13 – Simulation in Proteus8, using RF modules and two Arduinos.</w:t>
+          <w:t>Figure 13 – Function that reads signals from memory and then transmits them.</w:t>
         </w:r>
         <w:r>
           <w:rPr>
@@ -2236,7 +2306,7 @@
             <w:noProof/>
             <w:webHidden/>
           </w:rPr>
-          <w:instrText xml:space="preserve"> PAGEREF _Toc126515783 \h </w:instrText>
+          <w:instrText xml:space="preserve"> PAGEREF _Toc126706574 \h </w:instrText>
         </w:r>
         <w:r>
           <w:rPr>
@@ -2269,36 +2339,305 @@
     </w:p>
     <w:p>
       <w:pPr>
-        <w:bidi w:val="0"/>
-        <w:jc w:val="left"/>
-        <w:rPr>
-          <w:sz w:val="32"/>
-          <w:szCs w:val="32"/>
-        </w:rPr>
-      </w:pPr>
-      <w:r>
-        <w:rPr>
-          <w:sz w:val="32"/>
-          <w:szCs w:val="32"/>
-        </w:rPr>
+        <w:pStyle w:val="TableofFigures"/>
+        <w:tabs>
+          <w:tab w:val="right" w:leader="dot" w:pos="9350"/>
+        </w:tabs>
+        <w:rPr>
+          <w:rFonts w:cstheme="minorBidi"/>
+          <w:smallCaps w:val="0"/>
+          <w:noProof/>
+          <w:sz w:val="22"/>
+          <w:szCs w:val="22"/>
+          <w:lang w:val="en-US"/>
+        </w:rPr>
+      </w:pPr>
+      <w:hyperlink r:id="rId11" w:anchor="_Toc126706575" w:history="1">
+        <w:r>
+          <w:rPr>
+            <w:rStyle w:val="Hyperlink"/>
+            <w:noProof/>
+          </w:rPr>
+          <w:t>Figure 14 – RF Receiver.</w:t>
+        </w:r>
+        <w:r>
+          <w:rPr>
+            <w:noProof/>
+            <w:webHidden/>
+          </w:rPr>
+          <w:tab/>
+        </w:r>
+        <w:r>
+          <w:rPr>
+            <w:noProof/>
+            <w:webHidden/>
+          </w:rPr>
+          <w:fldChar w:fldCharType="begin"/>
+        </w:r>
+        <w:r>
+          <w:rPr>
+            <w:noProof/>
+            <w:webHidden/>
+          </w:rPr>
+          <w:instrText xml:space="preserve"> PAGEREF _Toc126706575 \h </w:instrText>
+        </w:r>
+        <w:r>
+          <w:rPr>
+            <w:noProof/>
+            <w:webHidden/>
+          </w:rPr>
+        </w:r>
+        <w:r>
+          <w:rPr>
+            <w:noProof/>
+            <w:webHidden/>
+          </w:rPr>
+          <w:fldChar w:fldCharType="separate"/>
+        </w:r>
+        <w:r>
+          <w:rPr>
+            <w:noProof/>
+            <w:webHidden/>
+          </w:rPr>
+          <w:t>10</w:t>
+        </w:r>
+        <w:r>
+          <w:rPr>
+            <w:noProof/>
+            <w:webHidden/>
+          </w:rPr>
+          <w:fldChar w:fldCharType="end"/>
+        </w:r>
+      </w:hyperlink>
+    </w:p>
+    <w:p>
+      <w:pPr>
+        <w:pStyle w:val="TableofFigures"/>
+        <w:tabs>
+          <w:tab w:val="right" w:leader="dot" w:pos="9350"/>
+        </w:tabs>
+        <w:rPr>
+          <w:rFonts w:cstheme="minorBidi"/>
+          <w:smallCaps w:val="0"/>
+          <w:noProof/>
+          <w:sz w:val="22"/>
+          <w:szCs w:val="22"/>
+          <w:lang w:val="en-US"/>
+        </w:rPr>
+      </w:pPr>
+      <w:hyperlink r:id="rId12" w:anchor="_Toc126706576" w:history="1">
+        <w:r>
+          <w:rPr>
+            <w:rStyle w:val="Hyperlink"/>
+            <w:noProof/>
+          </w:rPr>
+          <w:t>Figure 15 – RF Transmitter.</w:t>
+        </w:r>
+        <w:r>
+          <w:rPr>
+            <w:noProof/>
+            <w:webHidden/>
+          </w:rPr>
+          <w:tab/>
+        </w:r>
+        <w:r>
+          <w:rPr>
+            <w:noProof/>
+            <w:webHidden/>
+          </w:rPr>
+          <w:fldChar w:fldCharType="begin"/>
+        </w:r>
+        <w:r>
+          <w:rPr>
+            <w:noProof/>
+            <w:webHidden/>
+          </w:rPr>
+          <w:instrText xml:space="preserve"> PAGEREF _Toc126706576 \h </w:instrText>
+        </w:r>
+        <w:r>
+          <w:rPr>
+            <w:noProof/>
+            <w:webHidden/>
+          </w:rPr>
+        </w:r>
+        <w:r>
+          <w:rPr>
+            <w:noProof/>
+            <w:webHidden/>
+          </w:rPr>
+          <w:fldChar w:fldCharType="separate"/>
+        </w:r>
+        <w:r>
+          <w:rPr>
+            <w:noProof/>
+            <w:webHidden/>
+          </w:rPr>
+          <w:t>10</w:t>
+        </w:r>
+        <w:r>
+          <w:rPr>
+            <w:noProof/>
+            <w:webHidden/>
+          </w:rPr>
+          <w:fldChar w:fldCharType="end"/>
+        </w:r>
+      </w:hyperlink>
+    </w:p>
+    <w:p>
+      <w:pPr>
+        <w:pStyle w:val="TableofFigures"/>
+        <w:tabs>
+          <w:tab w:val="right" w:leader="dot" w:pos="9350"/>
+        </w:tabs>
+        <w:rPr>
+          <w:rFonts w:cstheme="minorBidi"/>
+          <w:smallCaps w:val="0"/>
+          <w:noProof/>
+          <w:sz w:val="22"/>
+          <w:szCs w:val="22"/>
+          <w:lang w:val="en-US"/>
+        </w:rPr>
+      </w:pPr>
+      <w:hyperlink w:anchor="_Toc126706577" w:history="1">
+        <w:r>
+          <w:rPr>
+            <w:rStyle w:val="Hyperlink"/>
+            <w:noProof/>
+          </w:rPr>
+          <w:t>Figure 16 – Simulation in Proteus8, using RF modules and two Arduinos.</w:t>
+        </w:r>
+        <w:r>
+          <w:rPr>
+            <w:noProof/>
+            <w:webHidden/>
+          </w:rPr>
+          <w:tab/>
+        </w:r>
+        <w:r>
+          <w:rPr>
+            <w:noProof/>
+            <w:webHidden/>
+          </w:rPr>
+          <w:fldChar w:fldCharType="begin"/>
+        </w:r>
+        <w:r>
+          <w:rPr>
+            <w:noProof/>
+            <w:webHidden/>
+          </w:rPr>
+          <w:instrText xml:space="preserve"> PAGEREF _Toc126706577 \h </w:instrText>
+        </w:r>
+        <w:r>
+          <w:rPr>
+            <w:noProof/>
+            <w:webHidden/>
+          </w:rPr>
+        </w:r>
+        <w:r>
+          <w:rPr>
+            <w:noProof/>
+            <w:webHidden/>
+          </w:rPr>
+          <w:fldChar w:fldCharType="separate"/>
+        </w:r>
+        <w:r>
+          <w:rPr>
+            <w:noProof/>
+            <w:webHidden/>
+          </w:rPr>
+          <w:t>11</w:t>
+        </w:r>
+        <w:r>
+          <w:rPr>
+            <w:noProof/>
+            <w:webHidden/>
+          </w:rPr>
+          <w:fldChar w:fldCharType="end"/>
+        </w:r>
+      </w:hyperlink>
+    </w:p>
+    <w:p>
+      <w:pPr>
+        <w:pStyle w:val="TableofFigures"/>
+        <w:tabs>
+          <w:tab w:val="right" w:leader="dot" w:pos="9350"/>
+        </w:tabs>
+        <w:rPr>
+          <w:rFonts w:cstheme="minorBidi"/>
+          <w:smallCaps w:val="0"/>
+          <w:noProof/>
+          <w:sz w:val="22"/>
+          <w:szCs w:val="22"/>
+          <w:lang w:val="en-US"/>
+        </w:rPr>
+      </w:pPr>
+      <w:hyperlink w:anchor="_Toc126706578" w:history="1">
+        <w:r>
+          <w:rPr>
+            <w:rStyle w:val="Hyperlink"/>
+            <w:noProof/>
+          </w:rPr>
+          <w:t>Figure 17 – Reset button implemented.</w:t>
+        </w:r>
+        <w:r>
+          <w:rPr>
+            <w:noProof/>
+            <w:webHidden/>
+          </w:rPr>
+          <w:tab/>
+        </w:r>
+        <w:r>
+          <w:rPr>
+            <w:noProof/>
+            <w:webHidden/>
+          </w:rPr>
+          <w:fldChar w:fldCharType="begin"/>
+        </w:r>
+        <w:r>
+          <w:rPr>
+            <w:noProof/>
+            <w:webHidden/>
+          </w:rPr>
+          <w:instrText xml:space="preserve"> PAGEREF _Toc126706578 \h </w:instrText>
+        </w:r>
+        <w:r>
+          <w:rPr>
+            <w:noProof/>
+            <w:webHidden/>
+          </w:rPr>
+        </w:r>
+        <w:r>
+          <w:rPr>
+            <w:noProof/>
+            <w:webHidden/>
+          </w:rPr>
+          <w:fldChar w:fldCharType="separate"/>
+        </w:r>
+        <w:r>
+          <w:rPr>
+            <w:noProof/>
+            <w:webHidden/>
+          </w:rPr>
+          <w:t>11</w:t>
+        </w:r>
+        <w:r>
+          <w:rPr>
+            <w:noProof/>
+            <w:webHidden/>
+          </w:rPr>
+          <w:fldChar w:fldCharType="end"/>
+        </w:r>
+      </w:hyperlink>
+    </w:p>
+    <w:p>
+      <w:pPr>
+        <w:pStyle w:val="Heading1"/>
+      </w:pPr>
+      <w:r>
+        <w:lastRenderedPageBreak/>
         <w:fldChar w:fldCharType="end"/>
       </w:r>
-    </w:p>
-    <w:p>
-      <w:pPr>
-        <w:bidi w:val="0"/>
-        <w:jc w:val="left"/>
-        <w:rPr>
-          <w:sz w:val="32"/>
-          <w:szCs w:val="32"/>
-        </w:rPr>
-      </w:pPr>
-    </w:p>
-    <w:p>
-      <w:pPr>
-        <w:pStyle w:val="Heading1"/>
-      </w:pPr>
-      <w:bookmarkStart w:id="2" w:name="_Toc126515784"/>
+      <w:bookmarkStart w:id="2" w:name="_Toc126706549"/>
       <w:r>
         <w:t>Introduction</w:t>
       </w:r>
@@ -2323,12 +2662,7 @@
         <w:t xml:space="preserve"> </w:t>
       </w:r>
       <w:r>
-        <w:t>application using the internet. To this end, we set up a server, and from the user’s side, a me</w:t>
-      </w:r>
-      <w:bookmarkStart w:id="3" w:name="_GoBack"/>
-      <w:bookmarkEnd w:id="3"/>
-      <w:r>
-        <w:t>ssage containing desired instructions will be sent to this server. The protocol for transferring these messages is MQTT, and NodeMCU is the intermediary that receives the client’s messages. A pair of transmitter/receiver modules are needed to interpret the received signals and open/close the door. The state machine below shows an overall view of our project.</w:t>
+        <w:t>application using the internet. To this end, we set up a server, and from the user’s side, a message containing desired instructions will be sent to this server. The protocol for transferring these messages is MQTT, and NodeMCU is the intermediary that receives the client’s messages. A pair of transmitter/receiver modules are needed to interpret the received signals and open/close the door. The state machine below shows an overall view of our project.</w:t>
       </w:r>
     </w:p>
     <w:p>
@@ -2365,7 +2699,7 @@
                     </pic:cNvPicPr>
                   </pic:nvPicPr>
                   <pic:blipFill>
-                    <a:blip r:embed="rId9">
+                    <a:blip r:embed="rId13">
                       <a:extLst>
                         <a:ext uri="{28A0092B-C50C-407E-A947-70E740481C1C}">
                           <a14:useLocalDpi xmlns:a14="http://schemas.microsoft.com/office/drawing/2010/main" val="0"/>
@@ -2401,7 +2735,7 @@
       <w:pPr>
         <w:pStyle w:val="Caption"/>
       </w:pPr>
-      <w:bookmarkStart w:id="4" w:name="_Toc126515771"/>
+      <w:bookmarkStart w:id="3" w:name="_Toc126706562"/>
       <w:r>
         <w:t xml:space="preserve">Figure </w:t>
       </w:r>
@@ -2426,17 +2760,20 @@
       <w:r>
         <w:t xml:space="preserve"> – The state machine representing our project.</w:t>
       </w:r>
+      <w:bookmarkEnd w:id="3"/>
+    </w:p>
+    <w:p>
+      <w:pPr>
+        <w:pStyle w:val="Heading1"/>
+      </w:pPr>
+      <w:bookmarkStart w:id="4" w:name="_Toc126706550"/>
+      <w:r>
+        <w:t>Internet</w:t>
+      </w:r>
+      <w:r>
+        <w:t xml:space="preserve"> Connections</w:t>
+      </w:r>
       <w:bookmarkEnd w:id="4"/>
-    </w:p>
-    <w:p>
-      <w:pPr>
-        <w:pStyle w:val="Heading1"/>
-      </w:pPr>
-      <w:bookmarkStart w:id="5" w:name="_Toc126515785"/>
-      <w:r>
-        <w:t>Internet Connections</w:t>
-      </w:r>
-      <w:bookmarkEnd w:id="5"/>
     </w:p>
     <w:p>
       <w:pPr>
@@ -2451,11 +2788,11 @@
       <w:pPr>
         <w:pStyle w:val="Heading2"/>
       </w:pPr>
-      <w:bookmarkStart w:id="6" w:name="_Toc126515786"/>
+      <w:bookmarkStart w:id="5" w:name="_Toc126706551"/>
       <w:r>
         <w:t>MQTT</w:t>
       </w:r>
-      <w:bookmarkEnd w:id="6"/>
+      <w:bookmarkEnd w:id="5"/>
     </w:p>
     <w:p>
       <w:pPr>
@@ -2473,7 +2810,23 @@
           <w:rFonts w:eastAsia="Times New Roman"/>
           <w:lang w:val="en-US"/>
         </w:rPr>
-        <w:t xml:space="preserve">MQTT is a TCP-based protocol and the standard in IoT messaging due to its reliability and transfer speed. After setting up the MQTT broker, the clients who are in charge of sending data (in our case, users pressing buttons) will define some “Topics”, and the other clients (RF Transmitter) will subscribe to the ones related to them. One advantage of MQTT is that it </w:t>
+        <w:t xml:space="preserve">MQTT is a TCP-based protocol and the standard in </w:t>
+      </w:r>
+      <w:proofErr w:type="spellStart"/>
+      <w:r>
+        <w:rPr>
+          <w:rFonts w:eastAsia="Times New Roman"/>
+          <w:lang w:val="en-US"/>
+        </w:rPr>
+        <w:t>IoT</w:t>
+      </w:r>
+      <w:proofErr w:type="spellEnd"/>
+      <w:r>
+        <w:rPr>
+          <w:rFonts w:eastAsia="Times New Roman"/>
+          <w:lang w:val="en-US"/>
+        </w:rPr>
+        <w:t xml:space="preserve"> messaging due to its reliability and transfer speed. After setting up the MQTT broker, the clients who are in charge of sending data (in our case, users pressing buttons) will define some “Topics”, and the other clients (RF Transmitter) will subscribe to the ones related to them. One advantage of MQTT is that it </w:t>
       </w:r>
       <w:r>
         <w:rPr>
@@ -2580,7 +2933,7 @@
                     </pic:cNvPicPr>
                   </pic:nvPicPr>
                   <pic:blipFill>
-                    <a:blip r:embed="rId10">
+                    <a:blip r:embed="rId14">
                       <a:extLst>
                         <a:ext uri="{28A0092B-C50C-407E-A947-70E740481C1C}">
                           <a14:useLocalDpi xmlns:a14="http://schemas.microsoft.com/office/drawing/2010/main" val="0"/>
@@ -2616,7 +2969,7 @@
       <w:pPr>
         <w:pStyle w:val="Caption"/>
       </w:pPr>
-      <w:bookmarkStart w:id="7" w:name="_Toc126515772"/>
+      <w:bookmarkStart w:id="6" w:name="_Toc126706563"/>
       <w:r>
         <w:t xml:space="preserve">Figure </w:t>
       </w:r>
@@ -2642,7 +2995,10 @@
         <w:t xml:space="preserve"> - </w:t>
       </w:r>
       <w:r>
-        <w:t>Messages from client to server: (</w:t>
+        <w:t>Messages from client to server</w:t>
+      </w:r>
+      <w:r>
+        <w:t xml:space="preserve"> (</w:t>
       </w:r>
       <w:r>
         <w:t>to reach</w:t>
@@ -2650,7 +3006,10 @@
       <w:r>
         <w:t xml:space="preserve"> the end devices)</w:t>
       </w:r>
-      <w:bookmarkEnd w:id="7"/>
+      <w:r>
+        <w:t>.</w:t>
+      </w:r>
+      <w:bookmarkEnd w:id="6"/>
     </w:p>
     <w:p>
       <w:pPr>
@@ -2703,7 +3062,7 @@
                     </pic:cNvPicPr>
                   </pic:nvPicPr>
                   <pic:blipFill>
-                    <a:blip r:embed="rId11">
+                    <a:blip r:embed="rId15">
                       <a:extLst>
                         <a:ext uri="{28A0092B-C50C-407E-A947-70E740481C1C}">
                           <a14:useLocalDpi xmlns:a14="http://schemas.microsoft.com/office/drawing/2010/main" val="0"/>
@@ -2745,7 +3104,7 @@
           <w:lang w:val="en-US"/>
         </w:rPr>
       </w:pPr>
-      <w:bookmarkStart w:id="8" w:name="_Toc126515773"/>
+      <w:bookmarkStart w:id="7" w:name="_Toc126706564"/>
       <w:r>
         <w:t xml:space="preserve">Figure </w:t>
       </w:r>
@@ -2771,7 +3130,13 @@
         <w:t xml:space="preserve"> - </w:t>
       </w:r>
       <w:r>
-        <w:t xml:space="preserve">Messages from devices to server: (reporting the state of devices after </w:t>
+        <w:t>M</w:t>
+      </w:r>
+      <w:r>
+        <w:t xml:space="preserve">essages from devices to server </w:t>
+      </w:r>
+      <w:r>
+        <w:t xml:space="preserve">(reporting the state of devices after </w:t>
       </w:r>
       <w:r>
         <w:t>receiving</w:t>
@@ -2779,7 +3144,10 @@
       <w:r>
         <w:t xml:space="preserve"> a signal)</w:t>
       </w:r>
-      <w:bookmarkEnd w:id="8"/>
+      <w:r>
+        <w:t>.</w:t>
+      </w:r>
+      <w:bookmarkEnd w:id="7"/>
     </w:p>
     <w:p>
       <w:pPr>
@@ -2818,11 +3186,11 @@
       <w:pPr>
         <w:pStyle w:val="Heading2"/>
       </w:pPr>
-      <w:bookmarkStart w:id="9" w:name="_Toc126515787"/>
+      <w:bookmarkStart w:id="8" w:name="_Toc126706552"/>
       <w:r>
         <w:t>Server</w:t>
       </w:r>
-      <w:bookmarkEnd w:id="9"/>
+      <w:bookmarkEnd w:id="8"/>
     </w:p>
     <w:p>
       <w:pPr>
@@ -2832,7 +3200,7 @@
       <w:r>
         <w:t xml:space="preserve">For our MQTT broker, we use </w:t>
       </w:r>
-      <w:hyperlink r:id="rId12" w:history="1">
+      <w:hyperlink r:id="rId16" w:history="1">
         <w:r>
           <w:rPr>
             <w:rStyle w:val="Hyperlink"/>
@@ -2887,7 +3255,7 @@
                     </pic:cNvPicPr>
                   </pic:nvPicPr>
                   <pic:blipFill>
-                    <a:blip r:embed="rId13" cstate="print">
+                    <a:blip r:embed="rId17" cstate="print">
                       <a:extLst>
                         <a:ext uri="{28A0092B-C50C-407E-A947-70E740481C1C}">
                           <a14:useLocalDpi xmlns:a14="http://schemas.microsoft.com/office/drawing/2010/main" val="0"/>
@@ -2923,7 +3291,7 @@
       <w:pPr>
         <w:pStyle w:val="Caption"/>
       </w:pPr>
-      <w:bookmarkStart w:id="10" w:name="_Toc126515774"/>
+      <w:bookmarkStart w:id="9" w:name="_Toc126706565"/>
       <w:r>
         <w:t xml:space="preserve">Figure </w:t>
       </w:r>
@@ -2951,7 +3319,7 @@
       <w:r>
         <w:t>An overview of the MQTT server provided by EMQX Cloud</w:t>
       </w:r>
-      <w:bookmarkEnd w:id="10"/>
+      <w:bookmarkEnd w:id="9"/>
     </w:p>
     <w:p>
       <w:pPr>
@@ -3008,7 +3376,7 @@
                     </pic:cNvPicPr>
                   </pic:nvPicPr>
                   <pic:blipFill>
-                    <a:blip r:embed="rId14" cstate="print">
+                    <a:blip r:embed="rId18" cstate="print">
                       <a:extLst>
                         <a:ext uri="{28A0092B-C50C-407E-A947-70E740481C1C}">
                           <a14:useLocalDpi xmlns:a14="http://schemas.microsoft.com/office/drawing/2010/main" val="0"/>
@@ -3044,7 +3412,7 @@
       <w:pPr>
         <w:pStyle w:val="Caption"/>
       </w:pPr>
-      <w:bookmarkStart w:id="11" w:name="_Toc126515775"/>
+      <w:bookmarkStart w:id="10" w:name="_Toc126706566"/>
       <w:r>
         <w:t xml:space="preserve">Figure </w:t>
       </w:r>
@@ -3078,17 +3446,17 @@
       <w:r>
         <w:t>/publish</w:t>
       </w:r>
+      <w:bookmarkEnd w:id="10"/>
+    </w:p>
+    <w:p>
+      <w:pPr>
+        <w:pStyle w:val="Heading2"/>
+      </w:pPr>
+      <w:bookmarkStart w:id="11" w:name="_Toc126706553"/>
+      <w:r>
+        <w:t>Client</w:t>
+      </w:r>
       <w:bookmarkEnd w:id="11"/>
-    </w:p>
-    <w:p>
-      <w:pPr>
-        <w:pStyle w:val="Heading2"/>
-      </w:pPr>
-      <w:bookmarkStart w:id="12" w:name="_Toc126515788"/>
-      <w:r>
-        <w:t>Client</w:t>
-      </w:r>
-      <w:bookmarkEnd w:id="12"/>
     </w:p>
     <w:p>
       <w:pPr>
@@ -3129,7 +3497,7 @@
                     </pic:cNvPicPr>
                   </pic:nvPicPr>
                   <pic:blipFill>
-                    <a:blip r:embed="rId15">
+                    <a:blip r:embed="rId19">
                       <a:extLst>
                         <a:ext uri="{28A0092B-C50C-407E-A947-70E740481C1C}">
                           <a14:useLocalDpi xmlns:a14="http://schemas.microsoft.com/office/drawing/2010/main" val="0"/>
@@ -3162,7 +3530,7 @@
       <w:pPr>
         <w:pStyle w:val="Caption"/>
       </w:pPr>
-      <w:bookmarkStart w:id="13" w:name="_Toc126515776"/>
+      <w:bookmarkStart w:id="12" w:name="_Toc126706567"/>
       <w:r>
         <w:t xml:space="preserve">Figure </w:t>
       </w:r>
@@ -3188,9 +3556,15 @@
         <w:t xml:space="preserve"> - </w:t>
       </w:r>
       <w:r>
-        <w:t>Start page, login/connect page and the control page from left to right.</w:t>
-      </w:r>
-      <w:bookmarkEnd w:id="13"/>
+        <w:t>Start page, login/connect page</w:t>
+      </w:r>
+      <w:r>
+        <w:t>,</w:t>
+      </w:r>
+      <w:r>
+        <w:t xml:space="preserve"> and the control page from left to right.</w:t>
+      </w:r>
+      <w:bookmarkEnd w:id="12"/>
     </w:p>
     <w:p>
       <w:pPr>
@@ -3204,21 +3578,19 @@
         <w:rPr>
           <w:lang w:val="en-GB" w:bidi="fa-IR"/>
         </w:rPr>
-        <w:t xml:space="preserve">After connecting to </w:t>
-      </w:r>
-      <w:proofErr w:type="spellStart"/>
+        <w:t xml:space="preserve">After connecting to NodeMCU and establishing the connection, some </w:t>
+      </w:r>
       <w:r>
         <w:rPr>
           <w:lang w:val="en-GB" w:bidi="fa-IR"/>
         </w:rPr>
-        <w:t>NodeMCU</w:t>
-      </w:r>
-      <w:proofErr w:type="spellEnd"/>
+        <w:t xml:space="preserve">of </w:t>
+      </w:r>
       <w:r>
         <w:rPr>
           <w:lang w:val="en-GB" w:bidi="fa-IR"/>
         </w:rPr>
-        <w:t xml:space="preserve"> and establishing the connection, some the sent/received messages tracked by the MQTT broker are shown below:</w:t>
+        <w:t>the sent/received messages tracked by the MQTT broker are shown below:</w:t>
       </w:r>
     </w:p>
     <w:p>
@@ -3248,7 +3620,7 @@
                     <pic:cNvPicPr/>
                   </pic:nvPicPr>
                   <pic:blipFill>
-                    <a:blip r:embed="rId16"/>
+                    <a:blip r:embed="rId20"/>
                     <a:stretch>
                       <a:fillRect/>
                     </a:stretch>
@@ -3273,7 +3645,7 @@
       <w:pPr>
         <w:pStyle w:val="Caption"/>
       </w:pPr>
-      <w:bookmarkStart w:id="14" w:name="_Toc126515777"/>
+      <w:bookmarkStart w:id="13" w:name="_Toc126706568"/>
       <w:r>
         <w:t xml:space="preserve">Figure </w:t>
       </w:r>
@@ -3301,7 +3673,7 @@
       <w:r>
         <w:t>Messages transferred between garage and application.</w:t>
       </w:r>
-      <w:bookmarkEnd w:id="14"/>
+      <w:bookmarkEnd w:id="13"/>
     </w:p>
     <w:p>
       <w:pPr>
@@ -3316,21 +3688,50 @@
           <w:lang w:val="en-GB" w:bidi="fa-IR"/>
         </w:rPr>
         <w:lastRenderedPageBreak/>
-        <w:t>The topic “garage” is used for the instructions that are sent form the application, and the “messages” topic shows the signals received from Transmitter through NodeMCU.</w:t>
+        <w:t xml:space="preserve">The topic “garage” is used for the instructions that are </w:t>
+      </w:r>
+      <w:r>
+        <w:rPr>
+          <w:lang w:val="en-GB" w:bidi="fa-IR"/>
+        </w:rPr>
+        <w:t>sent from</w:t>
+      </w:r>
+      <w:r>
+        <w:rPr>
+          <w:lang w:val="en-GB" w:bidi="fa-IR"/>
+        </w:rPr>
+        <w:t xml:space="preserve"> the application, and the “messages” topic shows the signals </w:t>
+      </w:r>
+      <w:r>
+        <w:rPr>
+          <w:lang w:val="en-GB" w:bidi="fa-IR"/>
+        </w:rPr>
+        <w:t>sent from RF modules to our broker</w:t>
+      </w:r>
+      <w:r>
+        <w:rPr>
+          <w:lang w:val="en-GB" w:bidi="fa-IR"/>
+        </w:rPr>
+        <w:t>.</w:t>
       </w:r>
     </w:p>
     <w:p>
       <w:pPr>
         <w:pStyle w:val="Heading1"/>
       </w:pPr>
-      <w:bookmarkStart w:id="15" w:name="_Toc126515789"/>
-      <w:r>
-        <w:t xml:space="preserve">Hardware </w:t>
+      <w:bookmarkStart w:id="14" w:name="_Toc126706554"/>
+      <w:r>
+        <w:t>Ha</w:t>
+      </w:r>
+      <w:bookmarkStart w:id="15" w:name="_GoBack"/>
+      <w:bookmarkEnd w:id="15"/>
+      <w:r>
+        <w:t xml:space="preserve">rdware </w:t>
       </w:r>
       <w:r>
         <w:t>Modules</w:t>
       </w:r>
-      <w:bookmarkEnd w:id="15"/>
+      <w:bookmarkEnd w:id="14"/>
     </w:p>
     <w:p>
       <w:pPr>
@@ -3357,7 +3758,7 @@
       <w:pPr>
         <w:pStyle w:val="Heading2"/>
       </w:pPr>
-      <w:bookmarkStart w:id="16" w:name="_Toc126515790"/>
+      <w:bookmarkStart w:id="16" w:name="_Toc126706555"/>
       <w:r>
         <w:t>NodeMCU</w:t>
       </w:r>
@@ -3375,7 +3776,15 @@
         <w:t>Wi-Fi</w:t>
       </w:r>
       <w:r>
-        <w:t>). These properties make it an excellent choice for Internet of Things (IoT) projects of all kinds.</w:t>
+        <w:t>). These properties make it an excellent choice for Internet of Things (</w:t>
+      </w:r>
+      <w:proofErr w:type="spellStart"/>
+      <w:r>
+        <w:t>IoT</w:t>
+      </w:r>
+      <w:proofErr w:type="spellEnd"/>
+      <w:r>
+        <w:t>) projects of all kinds.</w:t>
       </w:r>
     </w:p>
     <w:p>
@@ -3428,7 +3837,7 @@
                     </pic:cNvPicPr>
                   </pic:nvPicPr>
                   <pic:blipFill>
-                    <a:blip r:embed="rId17" cstate="print">
+                    <a:blip r:embed="rId21" cstate="print">
                       <a:extLst>
                         <a:ext uri="{28A0092B-C50C-407E-A947-70E740481C1C}">
                           <a14:useLocalDpi xmlns:a14="http://schemas.microsoft.com/office/drawing/2010/main" val="0"/>
@@ -3464,7 +3873,7 @@
       <w:pPr>
         <w:pStyle w:val="Caption"/>
       </w:pPr>
-      <w:bookmarkStart w:id="17" w:name="_Toc126515778"/>
+      <w:bookmarkStart w:id="17" w:name="_Toc126706569"/>
       <w:r>
         <w:t xml:space="preserve">Figure </w:t>
       </w:r>
@@ -3494,18 +3903,16 @@
     <w:p>
       <w:pPr>
         <w:pStyle w:val="Caption"/>
-        <w:keepNext/>
       </w:pPr>
       <w:r>
         <w:rPr>
           <w:noProof/>
-          <w:lang w:val="en-US"/>
         </w:rPr>
         <w:lastRenderedPageBreak/>
         <w:drawing>
-          <wp:inline distT="0" distB="0" distL="0" distR="0" wp14:anchorId="52839158" wp14:editId="7A629AE4">
-            <wp:extent cx="5067300" cy="2852522"/>
-            <wp:effectExtent l="0" t="0" r="0" b="5080"/>
+          <wp:inline distT="0" distB="0" distL="0" distR="0" wp14:anchorId="52839158" wp14:editId="04FBB709">
+            <wp:extent cx="3345873" cy="1883484"/>
+            <wp:effectExtent l="0" t="0" r="6985" b="2540"/>
             <wp:docPr id="1" name="Picture 1"/>
             <wp:cNvGraphicFramePr>
               <a:graphicFrameLocks xmlns:a="http://schemas.openxmlformats.org/drawingml/2006/main" noChangeAspect="1"/>
@@ -3518,7 +3925,7 @@
                     <pic:cNvPicPr/>
                   </pic:nvPicPr>
                   <pic:blipFill>
-                    <a:blip r:embed="rId18"/>
+                    <a:blip r:embed="rId22"/>
                     <a:stretch>
                       <a:fillRect/>
                     </a:stretch>
@@ -3526,7 +3933,7 @@
                   <pic:spPr>
                     <a:xfrm>
                       <a:off x="0" y="0"/>
-                      <a:ext cx="5071054" cy="2854635"/>
+                      <a:ext cx="3357704" cy="1890144"/>
                     </a:xfrm>
                     <a:prstGeom prst="rect">
                       <a:avLst/>
@@ -3543,7 +3950,7 @@
       <w:pPr>
         <w:pStyle w:val="Caption"/>
       </w:pPr>
-      <w:bookmarkStart w:id="18" w:name="_Toc126515779"/>
+      <w:bookmarkStart w:id="18" w:name="_Toc126706570"/>
       <w:r>
         <w:t xml:space="preserve">Figure </w:t>
       </w:r>
@@ -3582,55 +3989,48 @@
         <w:t>Wi-Fi</w:t>
       </w:r>
       <w:r>
-        <w:t xml:space="preserve"> and the MQTT server, and sending respective signals to RF Receiver through the RF Transmitter. Our NodeMCU should be connected to both Receiver and Transmitter, so it should handle both functionalities in its loop function. </w:t>
-      </w:r>
-      <w:r>
-        <w:rPr>
-          <w:shd w:val="clear" w:color="auto" w:fill="FFFF00"/>
-        </w:rPr>
-        <w:t xml:space="preserve">To do this, we use an RCSwitch that can receive and send data. </w:t>
-      </w:r>
-      <w:r>
-        <w:t xml:space="preserve">Whenever a message is received from </w:t>
-      </w:r>
-      <w:r>
-        <w:t xml:space="preserve">the </w:t>
-      </w:r>
-      <w:r>
-        <w:t xml:space="preserve">MQTT broker, NodeMCU calls the “callback” function, in which the JSON message is </w:t>
-      </w:r>
-      <w:r>
-        <w:t>deserialized</w:t>
-      </w:r>
-      <w:r>
-        <w:t xml:space="preserve">, and the proper message is sent </w:t>
-      </w:r>
-      <w:r>
-        <w:t>to</w:t>
-      </w:r>
-      <w:r>
-        <w:t xml:space="preserve"> RF Transmitter.</w:t>
-      </w:r>
-    </w:p>
-    <w:p>
-      <w:pPr>
-        <w:pStyle w:val="NormalWeb"/>
+        <w:t xml:space="preserve"> and the MQTT server, and sending respective signals to RF Receiver through the RF Transmitter. Our NodeMCU should </w:t>
+      </w:r>
+      <w:r>
+        <w:t xml:space="preserve">be able to </w:t>
+      </w:r>
+      <w:r>
+        <w:t>both</w:t>
+      </w:r>
+      <w:r>
+        <w:t xml:space="preserve"> receive and send signals using an external library called “</w:t>
+      </w:r>
+      <w:r>
+        <w:rPr>
+          <w:rFonts w:ascii="Courier New" w:hAnsi="Courier New" w:cs="Courier New"/>
+        </w:rPr>
+        <w:t>RCSwitch</w:t>
+      </w:r>
+      <w:r>
+        <w:t>”. After setting up a transmitter and a receiver for our module using this library, we need different codes to handle the functionality of each part. This will be handled through the “</w:t>
+      </w:r>
+      <w:r>
+        <w:rPr>
+          <w:rFonts w:ascii="Courier New" w:hAnsi="Courier New" w:cs="Courier New"/>
+        </w:rPr>
+        <w:t>loop</w:t>
+      </w:r>
+      <w:r>
+        <w:t>” function deciding on which procedure to call based on the machine’s state. State 1 is the state for learning, state 2 is for transmitting, and the other state is for remaining idle.</w:t>
+      </w:r>
+    </w:p>
+    <w:p>
+      <w:pPr>
         <w:keepNext/>
-        <w:spacing w:before="0" w:beforeAutospacing="0" w:after="240" w:afterAutospacing="0"/>
+        <w:bidi w:val="0"/>
         <w:jc w:val="center"/>
       </w:pPr>
       <w:r>
-        <w:rPr>
-          <w:rFonts w:ascii="Roboto" w:hAnsi="Roboto"/>
-          <w:noProof/>
-          <w:color w:val="333333"/>
-          <w:bdr w:val="none" w:sz="0" w:space="0" w:color="auto" w:frame="1"/>
-        </w:rPr>
         <w:drawing>
-          <wp:inline distT="0" distB="0" distL="0" distR="0" wp14:anchorId="3A350C2E" wp14:editId="792A256F">
-            <wp:extent cx="3947337" cy="3086100"/>
+          <wp:inline distT="0" distB="0" distL="0" distR="0" wp14:anchorId="2E10020A" wp14:editId="22580857">
+            <wp:extent cx="2390008" cy="3165763"/>
             <wp:effectExtent l="0" t="0" r="0" b="0"/>
-            <wp:docPr id="9" name="Picture 9"/>
+            <wp:docPr id="27" name="Picture 27"/>
             <wp:cNvGraphicFramePr>
               <a:graphicFrameLocks xmlns:a="http://schemas.openxmlformats.org/drawingml/2006/main" noChangeAspect="1"/>
             </wp:cNvGraphicFramePr>
@@ -3638,26 +4038,1077 @@
               <a:graphicData uri="http://schemas.openxmlformats.org/drawingml/2006/picture">
                 <pic:pic xmlns:pic="http://schemas.openxmlformats.org/drawingml/2006/picture">
                   <pic:nvPicPr>
-                    <pic:cNvPr id="0" name="Picture 6"/>
-                    <pic:cNvPicPr>
-                      <a:picLocks noChangeAspect="1" noChangeArrowheads="1"/>
-                    </pic:cNvPicPr>
+                    <pic:cNvPr id="1" name=""/>
+                    <pic:cNvPicPr/>
                   </pic:nvPicPr>
-                  <pic:blipFill rotWithShape="1">
-                    <a:blip r:embed="rId19">
+                  <pic:blipFill>
+                    <a:blip r:embed="rId23"/>
+                    <a:stretch>
+                      <a:fillRect/>
+                    </a:stretch>
+                  </pic:blipFill>
+                  <pic:spPr>
+                    <a:xfrm>
+                      <a:off x="0" y="0"/>
+                      <a:ext cx="2394299" cy="3171447"/>
+                    </a:xfrm>
+                    <a:prstGeom prst="rect">
+                      <a:avLst/>
+                    </a:prstGeom>
+                  </pic:spPr>
+                </pic:pic>
+              </a:graphicData>
+            </a:graphic>
+          </wp:inline>
+        </w:drawing>
+      </w:r>
+    </w:p>
+    <w:p>
+      <w:pPr>
+        <w:pStyle w:val="Caption"/>
+      </w:pPr>
+      <w:bookmarkStart w:id="19" w:name="_Toc126706571"/>
+      <w:r>
+        <w:t xml:space="preserve">Figure </w:t>
+      </w:r>
+      <w:r>
+        <w:fldChar w:fldCharType="begin"/>
+      </w:r>
+      <w:r>
+        <w:instrText xml:space="preserve"> SEQ Figure \* ARABIC </w:instrText>
+      </w:r>
+      <w:r>
+        <w:fldChar w:fldCharType="separate"/>
+      </w:r>
+      <w:r>
+        <w:rPr>
+          <w:noProof/>
+        </w:rPr>
+        <w:t>10</w:t>
+      </w:r>
+      <w:r>
+        <w:fldChar w:fldCharType="end"/>
+      </w:r>
+      <w:r>
+        <w:t xml:space="preserve"> - The loop function deciding procedure based on state.</w:t>
+      </w:r>
+      <w:bookmarkEnd w:id="19"/>
+    </w:p>
+    <w:p>
+      <w:pPr>
+        <w:pStyle w:val="Caption"/>
+        <w:jc w:val="both"/>
+      </w:pPr>
+    </w:p>
+    <w:p>
+      <w:pPr>
+        <w:pStyle w:val="NormalWeb"/>
+        <w:keepNext/>
+        <w:spacing w:before="0" w:beforeAutospacing="0" w:after="240" w:afterAutospacing="0"/>
+        <w:ind w:left="720"/>
+        <w:jc w:val="both"/>
+      </w:pPr>
+      <w:r>
+        <w:lastRenderedPageBreak/>
+        <w:t>The machine’s state is determined by another function “</w:t>
+      </w:r>
+      <w:r>
+        <w:rPr>
+          <w:rFonts w:ascii="Courier New" w:hAnsi="Courier New" w:cs="Courier New"/>
+        </w:rPr>
+        <w:t>callback</w:t>
+      </w:r>
+      <w:r>
+        <w:t>”, which is called whenever a message is received through MQTT.</w:t>
+      </w:r>
+    </w:p>
+    <w:p>
+      <w:pPr>
+        <w:pStyle w:val="NormalWeb"/>
+        <w:keepNext/>
+        <w:spacing w:before="0" w:beforeAutospacing="0" w:after="240" w:afterAutospacing="0"/>
+        <w:ind w:left="720"/>
+        <w:jc w:val="center"/>
+      </w:pPr>
+      <w:r>
+        <w:drawing>
+          <wp:inline distT="0" distB="0" distL="0" distR="0" wp14:anchorId="3F99797D" wp14:editId="5B7F2B6E">
+            <wp:extent cx="2701637" cy="2694432"/>
+            <wp:effectExtent l="0" t="0" r="3810" b="0"/>
+            <wp:docPr id="3" name="Picture 3"/>
+            <wp:cNvGraphicFramePr>
+              <a:graphicFrameLocks xmlns:a="http://schemas.openxmlformats.org/drawingml/2006/main" noChangeAspect="1"/>
+            </wp:cNvGraphicFramePr>
+            <a:graphic xmlns:a="http://schemas.openxmlformats.org/drawingml/2006/main">
+              <a:graphicData uri="http://schemas.openxmlformats.org/drawingml/2006/picture">
+                <pic:pic xmlns:pic="http://schemas.openxmlformats.org/drawingml/2006/picture">
+                  <pic:nvPicPr>
+                    <pic:cNvPr id="1" name=""/>
+                    <pic:cNvPicPr/>
+                  </pic:nvPicPr>
+                  <pic:blipFill>
+                    <a:blip r:embed="rId24"/>
+                    <a:stretch>
+                      <a:fillRect/>
+                    </a:stretch>
+                  </pic:blipFill>
+                  <pic:spPr>
+                    <a:xfrm>
+                      <a:off x="0" y="0"/>
+                      <a:ext cx="2714126" cy="2706887"/>
+                    </a:xfrm>
+                    <a:prstGeom prst="rect">
+                      <a:avLst/>
+                    </a:prstGeom>
+                  </pic:spPr>
+                </pic:pic>
+              </a:graphicData>
+            </a:graphic>
+          </wp:inline>
+        </w:drawing>
+      </w:r>
+    </w:p>
+    <w:p>
+      <w:pPr>
+        <w:pStyle w:val="Caption"/>
+      </w:pPr>
+      <w:bookmarkStart w:id="20" w:name="_Toc126706572"/>
+      <w:r>
+        <w:t xml:space="preserve">Figure </w:t>
+      </w:r>
+      <w:r>
+        <w:fldChar w:fldCharType="begin"/>
+      </w:r>
+      <w:r>
+        <w:instrText xml:space="preserve"> SEQ Figure \* ARABIC </w:instrText>
+      </w:r>
+      <w:r>
+        <w:fldChar w:fldCharType="separate"/>
+      </w:r>
+      <w:r>
+        <w:rPr>
+          <w:noProof/>
+        </w:rPr>
+        <w:t>11</w:t>
+      </w:r>
+      <w:r>
+        <w:fldChar w:fldCharType="end"/>
+      </w:r>
+      <w:r>
+        <w:t xml:space="preserve"> – The “</w:t>
+      </w:r>
+      <w:proofErr w:type="spellStart"/>
+      <w:r>
+        <w:t>callback</w:t>
+      </w:r>
+      <w:proofErr w:type="spellEnd"/>
+      <w:r>
+        <w:t>” function.</w:t>
+      </w:r>
+      <w:bookmarkEnd w:id="20"/>
+    </w:p>
+    <w:p>
+      <w:pPr>
+        <w:pStyle w:val="Heading2"/>
+      </w:pPr>
+      <w:bookmarkStart w:id="21" w:name="_Toc126706556"/>
+      <w:r>
+        <w:t>RF Module</w:t>
+      </w:r>
+      <w:bookmarkEnd w:id="21"/>
+    </w:p>
+    <w:p>
+      <w:pPr>
+        <w:bidi w:val="0"/>
+        <w:jc w:val="both"/>
+        <w:rPr>
+          <w:shd w:val="clear" w:color="auto" w:fill="FFFFFF"/>
+        </w:rPr>
+      </w:pPr>
+      <w:r>
+        <w:rPr>
+          <w:shd w:val="clear" w:color="auto" w:fill="FFFFFF"/>
+        </w:rPr>
+        <w:t xml:space="preserve">RF module operates at Radio Frequency. This frequency range varies between 30 kHz &amp; 300 GHz. The RF module we used </w:t>
+      </w:r>
+      <w:proofErr w:type="gramStart"/>
+      <w:r>
+        <w:rPr>
+          <w:shd w:val="clear" w:color="auto" w:fill="FFFFFF"/>
+        </w:rPr>
+        <w:t>is</w:t>
+      </w:r>
+      <w:proofErr w:type="gramEnd"/>
+      <w:r>
+        <w:rPr>
+          <w:shd w:val="clear" w:color="auto" w:fill="FFFFFF"/>
+        </w:rPr>
+        <w:t xml:space="preserve"> a combination of </w:t>
+      </w:r>
+      <w:r>
+        <w:rPr>
+          <w:shd w:val="clear" w:color="auto" w:fill="FFFFFF"/>
+        </w:rPr>
+        <w:t xml:space="preserve">an </w:t>
+      </w:r>
+      <w:r>
+        <w:rPr>
+          <w:shd w:val="clear" w:color="auto" w:fill="FFFFFF"/>
+        </w:rPr>
+        <w:t xml:space="preserve">RF Transmitter and </w:t>
+      </w:r>
+      <w:r>
+        <w:rPr>
+          <w:shd w:val="clear" w:color="auto" w:fill="FFFFFF"/>
+        </w:rPr>
+        <w:t xml:space="preserve">an </w:t>
+      </w:r>
+      <w:r>
+        <w:rPr>
+          <w:shd w:val="clear" w:color="auto" w:fill="FFFFFF"/>
+        </w:rPr>
+        <w:t>RF Receiver. The transmitter/receiver (</w:t>
+      </w:r>
+      <w:proofErr w:type="spellStart"/>
+      <w:r>
+        <w:rPr>
+          <w:shd w:val="clear" w:color="auto" w:fill="FFFFFF"/>
+        </w:rPr>
+        <w:t>Tx</w:t>
+      </w:r>
+      <w:proofErr w:type="spellEnd"/>
+      <w:r>
+        <w:rPr>
+          <w:shd w:val="clear" w:color="auto" w:fill="FFFFFF"/>
+        </w:rPr>
+        <w:t xml:space="preserve">/Rx) pair operate at a frequency of 433 </w:t>
+      </w:r>
+      <w:proofErr w:type="spellStart"/>
+      <w:r>
+        <w:rPr>
+          <w:shd w:val="clear" w:color="auto" w:fill="FFFFFF"/>
+        </w:rPr>
+        <w:t>MHz.</w:t>
+      </w:r>
+      <w:proofErr w:type="spellEnd"/>
+      <w:r>
+        <w:rPr>
+          <w:shd w:val="clear" w:color="auto" w:fill="FFFFFF"/>
+        </w:rPr>
+        <w:t xml:space="preserve"> </w:t>
+      </w:r>
+    </w:p>
+    <w:p>
+      <w:pPr>
+        <w:pStyle w:val="Heading3"/>
+        <w:bidi w:val="0"/>
+        <w:jc w:val="left"/>
+        <w:rPr>
+          <w:shd w:val="clear" w:color="auto" w:fill="FFFFFF"/>
+        </w:rPr>
+      </w:pPr>
+      <w:bookmarkStart w:id="22" w:name="_Toc126706557"/>
+      <w:r>
+        <w:rPr>
+          <w:shd w:val="clear" w:color="auto" w:fill="FFFFFF"/>
+        </w:rPr>
+        <w:t>Codes</w:t>
+      </w:r>
+      <w:bookmarkEnd w:id="22"/>
+    </w:p>
+    <w:p>
+      <w:pPr>
+        <w:bidi w:val="0"/>
+        <w:jc w:val="both"/>
+        <w:rPr>
+          <w:rFonts w:asciiTheme="majorHAnsi" w:hAnsiTheme="majorHAnsi" w:cstheme="majorHAnsi"/>
+          <w:shd w:val="clear" w:color="auto" w:fill="FFFFFF"/>
+        </w:rPr>
+      </w:pPr>
+      <w:r>
+        <w:rPr>
+          <w:shd w:val="clear" w:color="auto" w:fill="FFFFFF"/>
+        </w:rPr>
+        <w:t>The process of reading from memory and writing to it is implemented using the “</w:t>
+      </w:r>
+      <w:r>
+        <w:rPr>
+          <w:rFonts w:ascii="Courier New" w:hAnsi="Courier New" w:cs="Courier New"/>
+          <w:shd w:val="clear" w:color="auto" w:fill="FFFFFF"/>
+        </w:rPr>
+        <w:t>preferences</w:t>
+      </w:r>
+      <w:r>
+        <w:rPr>
+          <w:shd w:val="clear" w:color="auto" w:fill="FFFFFF"/>
+        </w:rPr>
+        <w:t xml:space="preserve">” library, enabling us to write values of </w:t>
+      </w:r>
+      <w:r>
+        <w:rPr>
+          <w:rFonts w:asciiTheme="majorHAnsi" w:hAnsiTheme="majorHAnsi" w:cstheme="majorHAnsi"/>
+          <w:shd w:val="clear" w:color="auto" w:fill="FFFFFF"/>
+        </w:rPr>
+        <w:t>type</w:t>
+      </w:r>
+      <w:r>
+        <w:rPr>
+          <w:shd w:val="clear" w:color="auto" w:fill="FFFFFF"/>
+        </w:rPr>
+        <w:t xml:space="preserve"> </w:t>
+      </w:r>
+      <w:proofErr w:type="spellStart"/>
+      <w:r>
+        <w:rPr>
+          <w:rFonts w:ascii="Courier New" w:hAnsi="Courier New" w:cs="Courier New"/>
+          <w:shd w:val="clear" w:color="auto" w:fill="FFFFFF"/>
+        </w:rPr>
+        <w:t>int</w:t>
+      </w:r>
+      <w:proofErr w:type="spellEnd"/>
+      <w:r>
+        <w:rPr>
+          <w:shd w:val="clear" w:color="auto" w:fill="FFFFFF"/>
+        </w:rPr>
+        <w:t xml:space="preserve"> and </w:t>
+      </w:r>
+      <w:r>
+        <w:rPr>
+          <w:rFonts w:ascii="Courier New" w:hAnsi="Courier New" w:cs="Courier New"/>
+          <w:shd w:val="clear" w:color="auto" w:fill="FFFFFF"/>
+        </w:rPr>
+        <w:t>long</w:t>
+      </w:r>
+      <w:r>
+        <w:rPr>
+          <w:rFonts w:asciiTheme="majorHAnsi" w:hAnsiTheme="majorHAnsi" w:cstheme="majorHAnsi"/>
+          <w:shd w:val="clear" w:color="auto" w:fill="FFFFFF"/>
+        </w:rPr>
+        <w:t xml:space="preserve"> in desired addresses, defined by strings. The two functions that make use of this library are “</w:t>
+      </w:r>
+      <w:r>
+        <w:rPr>
+          <w:rFonts w:ascii="Courier New" w:hAnsi="Courier New" w:cs="Courier New"/>
+          <w:shd w:val="clear" w:color="auto" w:fill="FFFFFF"/>
+        </w:rPr>
+        <w:t>learn</w:t>
+      </w:r>
+      <w:r>
+        <w:rPr>
+          <w:rFonts w:asciiTheme="majorHAnsi" w:hAnsiTheme="majorHAnsi" w:cstheme="majorHAnsi"/>
+          <w:shd w:val="clear" w:color="auto" w:fill="FFFFFF"/>
+        </w:rPr>
+        <w:t>” and “</w:t>
+      </w:r>
+      <w:r>
+        <w:rPr>
+          <w:rFonts w:ascii="Courier New" w:hAnsi="Courier New" w:cs="Courier New"/>
+          <w:shd w:val="clear" w:color="auto" w:fill="FFFFFF"/>
+        </w:rPr>
+        <w:t>transmit</w:t>
+      </w:r>
+      <w:r>
+        <w:rPr>
+          <w:rFonts w:asciiTheme="majorHAnsi" w:hAnsiTheme="majorHAnsi" w:cstheme="majorHAnsi"/>
+          <w:shd w:val="clear" w:color="auto" w:fill="FFFFFF"/>
+        </w:rPr>
+        <w:t>”, both shown in the figures below. The “</w:t>
+      </w:r>
+      <w:r>
+        <w:rPr>
+          <w:rFonts w:ascii="Courier New" w:hAnsi="Courier New" w:cs="Courier New"/>
+          <w:shd w:val="clear" w:color="auto" w:fill="FFFFFF"/>
+        </w:rPr>
+        <w:t>learn</w:t>
+      </w:r>
+      <w:r>
+        <w:rPr>
+          <w:rFonts w:asciiTheme="majorHAnsi" w:hAnsiTheme="majorHAnsi" w:cstheme="majorHAnsi"/>
+          <w:shd w:val="clear" w:color="auto" w:fill="FFFFFF"/>
+        </w:rPr>
+        <w:t xml:space="preserve">” function gets needed values to save in NodeMCU through </w:t>
+      </w:r>
+      <w:proofErr w:type="spellStart"/>
+      <w:r>
+        <w:rPr>
+          <w:rFonts w:asciiTheme="majorHAnsi" w:hAnsiTheme="majorHAnsi" w:cstheme="majorHAnsi"/>
+          <w:shd w:val="clear" w:color="auto" w:fill="FFFFFF"/>
+        </w:rPr>
+        <w:t>RCSwitch’s</w:t>
+      </w:r>
+      <w:proofErr w:type="spellEnd"/>
+      <w:r>
+        <w:rPr>
+          <w:rFonts w:asciiTheme="majorHAnsi" w:hAnsiTheme="majorHAnsi" w:cstheme="majorHAnsi"/>
+          <w:shd w:val="clear" w:color="auto" w:fill="FFFFFF"/>
+        </w:rPr>
+        <w:t xml:space="preserve"> receiver, and then sends a message if learning was successful. “</w:t>
+      </w:r>
+      <w:r>
+        <w:rPr>
+          <w:rFonts w:ascii="Courier New" w:hAnsi="Courier New" w:cs="Courier New"/>
+          <w:shd w:val="clear" w:color="auto" w:fill="FFFFFF"/>
+        </w:rPr>
+        <w:t>transmit</w:t>
+      </w:r>
+      <w:r>
+        <w:rPr>
+          <w:rFonts w:asciiTheme="majorHAnsi" w:hAnsiTheme="majorHAnsi" w:cstheme="majorHAnsi"/>
+          <w:shd w:val="clear" w:color="auto" w:fill="FFFFFF"/>
+        </w:rPr>
+        <w:t>” function reads from the memory using the address created from “</w:t>
+      </w:r>
+      <w:r>
+        <w:rPr>
+          <w:rFonts w:ascii="Courier New" w:hAnsi="Courier New" w:cs="Courier New"/>
+          <w:shd w:val="clear" w:color="auto" w:fill="FFFFFF"/>
+        </w:rPr>
+        <w:t>id</w:t>
+      </w:r>
+      <w:r>
+        <w:rPr>
+          <w:rFonts w:asciiTheme="majorHAnsi" w:hAnsiTheme="majorHAnsi" w:cstheme="majorHAnsi"/>
+          <w:shd w:val="clear" w:color="auto" w:fill="FFFFFF"/>
+        </w:rPr>
+        <w:t xml:space="preserve">”, and then transmits the read signal with </w:t>
+      </w:r>
+      <w:proofErr w:type="spellStart"/>
+      <w:r>
+        <w:rPr>
+          <w:rFonts w:asciiTheme="majorHAnsi" w:hAnsiTheme="majorHAnsi" w:cstheme="majorHAnsi"/>
+          <w:shd w:val="clear" w:color="auto" w:fill="FFFFFF"/>
+        </w:rPr>
+        <w:t>RCSwitch’s</w:t>
+      </w:r>
+      <w:proofErr w:type="spellEnd"/>
+      <w:r>
+        <w:rPr>
+          <w:rFonts w:asciiTheme="majorHAnsi" w:hAnsiTheme="majorHAnsi" w:cstheme="majorHAnsi"/>
+          <w:shd w:val="clear" w:color="auto" w:fill="FFFFFF"/>
+        </w:rPr>
+        <w:t xml:space="preserve"> transmitter.</w:t>
+      </w:r>
+    </w:p>
+    <w:p>
+      <w:pPr>
+        <w:bidi w:val="0"/>
+        <w:jc w:val="both"/>
+        <w:rPr>
+          <w:rFonts w:asciiTheme="majorHAnsi" w:hAnsiTheme="majorHAnsi" w:cstheme="majorHAnsi"/>
+          <w:shd w:val="clear" w:color="auto" w:fill="FFFFFF"/>
+        </w:rPr>
+      </w:pPr>
+    </w:p>
+    <w:p>
+      <w:pPr>
+        <w:bidi w:val="0"/>
+        <w:jc w:val="both"/>
+        <w:rPr>
+          <w:rFonts w:asciiTheme="majorHAnsi" w:hAnsiTheme="majorHAnsi" w:cstheme="majorHAnsi"/>
+          <w:shd w:val="clear" w:color="auto" w:fill="FFFFFF"/>
+        </w:rPr>
+      </w:pPr>
+      <w:r>
+        <w:rPr>
+          <w:noProof/>
+        </w:rPr>
+        <w:lastRenderedPageBreak/>
+        <mc:AlternateContent>
+          <mc:Choice Requires="wps">
+            <w:drawing>
+              <wp:anchor distT="0" distB="0" distL="114300" distR="114300" simplePos="0" relativeHeight="251661312" behindDoc="0" locked="0" layoutInCell="1" allowOverlap="1" wp14:anchorId="57EE47FE" wp14:editId="3C0C27FC">
+                <wp:simplePos x="0" y="0"/>
+                <wp:positionH relativeFrom="column">
+                  <wp:posOffset>-13335</wp:posOffset>
+                </wp:positionH>
+                <wp:positionV relativeFrom="paragraph">
+                  <wp:posOffset>4123055</wp:posOffset>
+                </wp:positionV>
+                <wp:extent cx="2871470" cy="635"/>
+                <wp:effectExtent l="0" t="0" r="0" b="0"/>
+                <wp:wrapSquare wrapText="bothSides"/>
+                <wp:docPr id="18" name="Text Box 18"/>
+                <wp:cNvGraphicFramePr/>
+                <a:graphic xmlns:a="http://schemas.openxmlformats.org/drawingml/2006/main">
+                  <a:graphicData uri="http://schemas.microsoft.com/office/word/2010/wordprocessingShape">
+                    <wps:wsp>
+                      <wps:cNvSpPr txBox="1"/>
+                      <wps:spPr>
+                        <a:xfrm>
+                          <a:off x="0" y="0"/>
+                          <a:ext cx="2871470" cy="635"/>
+                        </a:xfrm>
+                        <a:prstGeom prst="rect">
+                          <a:avLst/>
+                        </a:prstGeom>
+                        <a:solidFill>
+                          <a:prstClr val="white"/>
+                        </a:solidFill>
+                        <a:ln>
+                          <a:noFill/>
+                        </a:ln>
+                      </wps:spPr>
+                      <wps:txbx>
+                        <w:txbxContent>
+                          <w:p>
+                            <w:pPr>
+                              <w:pStyle w:val="Caption"/>
+                              <w:rPr>
+                                <w:rFonts w:cstheme="majorHAnsi"/>
+                                <w:lang w:val="en"/>
+                              </w:rPr>
+                            </w:pPr>
+                            <w:bookmarkStart w:id="23" w:name="_Toc126706573"/>
+                            <w:r>
+                              <w:t xml:space="preserve">Figure </w:t>
+                            </w:r>
+                            <w:r>
+                              <w:fldChar w:fldCharType="begin"/>
+                            </w:r>
+                            <w:r>
+                              <w:instrText xml:space="preserve"> SEQ Figure \* ARABIC </w:instrText>
+                            </w:r>
+                            <w:r>
+                              <w:fldChar w:fldCharType="separate"/>
+                            </w:r>
+                            <w:r>
+                              <w:rPr>
+                                <w:noProof/>
+                              </w:rPr>
+                              <w:t>12</w:t>
+                            </w:r>
+                            <w:r>
+                              <w:fldChar w:fldCharType="end"/>
+                            </w:r>
+                            <w:r>
+                              <w:t xml:space="preserve"> – Function that saves signals to memory.</w:t>
+                            </w:r>
+                            <w:bookmarkEnd w:id="23"/>
+                          </w:p>
+                        </w:txbxContent>
+                      </wps:txbx>
+                      <wps:bodyPr rot="0" spcFirstLastPara="0" vertOverflow="overflow" horzOverflow="overflow" vert="horz" wrap="square" lIns="0" tIns="0" rIns="0" bIns="0" numCol="1" spcCol="0" rtlCol="0" fromWordArt="0" anchor="t" anchorCtr="0" forceAA="0" compatLnSpc="1">
+                        <a:prstTxWarp prst="textNoShape">
+                          <a:avLst/>
+                        </a:prstTxWarp>
+                        <a:spAutoFit/>
+                      </wps:bodyPr>
+                    </wps:wsp>
+                  </a:graphicData>
+                </a:graphic>
+              </wp:anchor>
+            </w:drawing>
+          </mc:Choice>
+          <mc:Fallback>
+            <w:pict>
+              <v:shapetype w14:anchorId="57EE47FE" id="_x0000_t202" coordsize="21600,21600" o:spt="202" path="m,l,21600r21600,l21600,xe">
+                <v:stroke joinstyle="miter"/>
+                <v:path gradientshapeok="t" o:connecttype="rect"/>
+              </v:shapetype>
+              <v:shape id="Text Box 18" o:spid="_x0000_s1026" type="#_x0000_t202" style="position:absolute;left:0;text-align:left;margin-left:-1.05pt;margin-top:324.65pt;width:226.1pt;height:.05pt;z-index:251661312;visibility:visible;mso-wrap-style:square;mso-wrap-distance-left:9pt;mso-wrap-distance-top:0;mso-wrap-distance-right:9pt;mso-wrap-distance-bottom:0;mso-position-horizontal:absolute;mso-position-horizontal-relative:text;mso-position-vertical:absolute;mso-position-vertical-relative:text;v-text-anchor:top" o:gfxdata="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" stroked="f">
+                <v:textbox style="mso-fit-shape-to-text:t" inset="0,0,0,0">
+                  <w:txbxContent>
+                    <w:p>
+                      <w:pPr>
+                        <w:pStyle w:val="Caption"/>
+                        <w:rPr>
+                          <w:rFonts w:cstheme="majorHAnsi"/>
+                          <w:lang w:val="en"/>
+                        </w:rPr>
+                      </w:pPr>
+                      <w:bookmarkStart w:id="24" w:name="_Toc126706573"/>
+                      <w:r>
+                        <w:t xml:space="preserve">Figure </w:t>
+                      </w:r>
+                      <w:r>
+                        <w:fldChar w:fldCharType="begin"/>
+                      </w:r>
+                      <w:r>
+                        <w:instrText xml:space="preserve"> SEQ Figure \* ARABIC </w:instrText>
+                      </w:r>
+                      <w:r>
+                        <w:fldChar w:fldCharType="separate"/>
+                      </w:r>
+                      <w:r>
+                        <w:rPr>
+                          <w:noProof/>
+                        </w:rPr>
+                        <w:t>12</w:t>
+                      </w:r>
+                      <w:r>
+                        <w:fldChar w:fldCharType="end"/>
+                      </w:r>
+                      <w:r>
+                        <w:t xml:space="preserve"> – Function that saves signals to memory.</w:t>
+                      </w:r>
+                      <w:bookmarkEnd w:id="24"/>
+                    </w:p>
+                  </w:txbxContent>
+                </v:textbox>
+                <w10:wrap type="square"/>
+              </v:shape>
+            </w:pict>
+          </mc:Fallback>
+        </mc:AlternateContent>
+      </w:r>
+      <w:r>
+        <w:rPr>
+          <w:rFonts w:asciiTheme="majorHAnsi" w:hAnsiTheme="majorHAnsi" w:cstheme="majorHAnsi"/>
+        </w:rPr>
+        <w:drawing>
+          <wp:anchor distT="0" distB="0" distL="114300" distR="114300" simplePos="0" relativeHeight="251658240" behindDoc="0" locked="0" layoutInCell="1" allowOverlap="1" wp14:anchorId="55371E69" wp14:editId="23DB175B">
+            <wp:simplePos x="0" y="0"/>
+            <wp:positionH relativeFrom="column">
+              <wp:posOffset>-13451</wp:posOffset>
+            </wp:positionH>
+            <wp:positionV relativeFrom="paragraph">
+              <wp:posOffset>116</wp:posOffset>
+            </wp:positionV>
+            <wp:extent cx="2871541" cy="4066309"/>
+            <wp:effectExtent l="0" t="0" r="5080" b="0"/>
+            <wp:wrapSquare wrapText="bothSides"/>
+            <wp:docPr id="10" name="Picture 10"/>
+            <wp:cNvGraphicFramePr>
+              <a:graphicFrameLocks xmlns:a="http://schemas.openxmlformats.org/drawingml/2006/main" noChangeAspect="1"/>
+            </wp:cNvGraphicFramePr>
+            <a:graphic xmlns:a="http://schemas.openxmlformats.org/drawingml/2006/main">
+              <a:graphicData uri="http://schemas.openxmlformats.org/drawingml/2006/picture">
+                <pic:pic xmlns:pic="http://schemas.openxmlformats.org/drawingml/2006/picture">
+                  <pic:nvPicPr>
+                    <pic:cNvPr id="1" name=""/>
+                    <pic:cNvPicPr/>
+                  </pic:nvPicPr>
+                  <pic:blipFill>
+                    <a:blip r:embed="rId25">
                       <a:extLst>
                         <a:ext uri="{28A0092B-C50C-407E-A947-70E740481C1C}">
                           <a14:useLocalDpi xmlns:a14="http://schemas.microsoft.com/office/drawing/2010/main" val="0"/>
                         </a:ext>
                       </a:extLst>
                     </a:blip>
-                    <a:srcRect l="9279" t="7277"/>
-                    <a:stretch/>
+                    <a:stretch>
+                      <a:fillRect/>
+                    </a:stretch>
+                  </pic:blipFill>
+                  <pic:spPr>
+                    <a:xfrm>
+                      <a:off x="0" y="0"/>
+                      <a:ext cx="2871541" cy="4066309"/>
+                    </a:xfrm>
+                    <a:prstGeom prst="rect">
+                      <a:avLst/>
+                    </a:prstGeom>
+                  </pic:spPr>
+                </pic:pic>
+              </a:graphicData>
+            </a:graphic>
+          </wp:anchor>
+        </w:drawing>
+      </w:r>
+      <w:r>
+        <w:rPr>
+          <w:noProof/>
+        </w:rPr>
+        <mc:AlternateContent>
+          <mc:Choice Requires="wps">
+            <w:drawing>
+              <wp:anchor distT="0" distB="0" distL="114300" distR="114300" simplePos="0" relativeHeight="251663360" behindDoc="0" locked="0" layoutInCell="1" allowOverlap="1" wp14:anchorId="185E83E5" wp14:editId="22D7EB79">
+                <wp:simplePos x="0" y="0"/>
+                <wp:positionH relativeFrom="column">
+                  <wp:posOffset>3241675</wp:posOffset>
+                </wp:positionH>
+                <wp:positionV relativeFrom="paragraph">
+                  <wp:posOffset>3291840</wp:posOffset>
+                </wp:positionV>
+                <wp:extent cx="2794635" cy="635"/>
+                <wp:effectExtent l="0" t="0" r="0" b="0"/>
+                <wp:wrapSquare wrapText="bothSides"/>
+                <wp:docPr id="19" name="Text Box 19"/>
+                <wp:cNvGraphicFramePr/>
+                <a:graphic xmlns:a="http://schemas.openxmlformats.org/drawingml/2006/main">
+                  <a:graphicData uri="http://schemas.microsoft.com/office/word/2010/wordprocessingShape">
+                    <wps:wsp>
+                      <wps:cNvSpPr txBox="1"/>
+                      <wps:spPr>
+                        <a:xfrm>
+                          <a:off x="0" y="0"/>
+                          <a:ext cx="2794635" cy="635"/>
+                        </a:xfrm>
+                        <a:prstGeom prst="rect">
+                          <a:avLst/>
+                        </a:prstGeom>
+                        <a:solidFill>
+                          <a:prstClr val="white"/>
+                        </a:solidFill>
+                        <a:ln>
+                          <a:noFill/>
+                        </a:ln>
+                      </wps:spPr>
+                      <wps:txbx>
+                        <w:txbxContent>
+                          <w:p>
+                            <w:pPr>
+                              <w:pStyle w:val="Caption"/>
+                              <w:rPr>
+                                <w:noProof/>
+                                <w:lang w:val="en"/>
+                              </w:rPr>
+                            </w:pPr>
+                            <w:bookmarkStart w:id="25" w:name="_Toc126706574"/>
+                            <w:r>
+                              <w:t xml:space="preserve">Figure </w:t>
+                            </w:r>
+                            <w:r>
+                              <w:fldChar w:fldCharType="begin"/>
+                            </w:r>
+                            <w:r>
+                              <w:instrText xml:space="preserve"> SEQ Figure \* ARABIC </w:instrText>
+                            </w:r>
+                            <w:r>
+                              <w:fldChar w:fldCharType="separate"/>
+                            </w:r>
+                            <w:r>
+                              <w:rPr>
+                                <w:noProof/>
+                              </w:rPr>
+                              <w:t>13</w:t>
+                            </w:r>
+                            <w:r>
+                              <w:fldChar w:fldCharType="end"/>
+                            </w:r>
+                            <w:r>
+                              <w:t xml:space="preserve"> – Function that reads signals from memory and then transmits them.</w:t>
+                            </w:r>
+                            <w:bookmarkEnd w:id="25"/>
+                          </w:p>
+                        </w:txbxContent>
+                      </wps:txbx>
+                      <wps:bodyPr rot="0" spcFirstLastPara="0" vertOverflow="overflow" horzOverflow="overflow" vert="horz" wrap="square" lIns="0" tIns="0" rIns="0" bIns="0" numCol="1" spcCol="0" rtlCol="0" fromWordArt="0" anchor="t" anchorCtr="0" forceAA="0" compatLnSpc="1">
+                        <a:prstTxWarp prst="textNoShape">
+                          <a:avLst/>
+                        </a:prstTxWarp>
+                        <a:spAutoFit/>
+                      </wps:bodyPr>
+                    </wps:wsp>
+                  </a:graphicData>
+                </a:graphic>
+              </wp:anchor>
+            </w:drawing>
+          </mc:Choice>
+          <mc:Fallback>
+            <w:pict>
+              <v:shape w14:anchorId="185E83E5" id="Text Box 19" o:spid="_x0000_s1027" type="#_x0000_t202" style="position:absolute;left:0;text-align:left;margin-left:255.25pt;margin-top:259.2pt;width:220.05pt;height:.05pt;z-index:251663360;visibility:visible;mso-wrap-style:square;mso-wrap-distance-left:9pt;mso-wrap-distance-top:0;mso-wrap-distance-right:9pt;mso-wrap-distance-bottom:0;mso-position-horizontal:absolute;mso-position-horizontal-relative:text;mso-position-vertical:absolute;mso-position-vertical-relative:text;v-text-anchor:top" o:gfxdata="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" stroked="f">
+                <v:textbox style="mso-fit-shape-to-text:t" inset="0,0,0,0">
+                  <w:txbxContent>
+                    <w:p>
+                      <w:pPr>
+                        <w:pStyle w:val="Caption"/>
+                        <w:rPr>
+                          <w:noProof/>
+                          <w:lang w:val="en"/>
+                        </w:rPr>
+                      </w:pPr>
+                      <w:bookmarkStart w:id="26" w:name="_Toc126706574"/>
+                      <w:r>
+                        <w:t xml:space="preserve">Figure </w:t>
+                      </w:r>
+                      <w:r>
+                        <w:fldChar w:fldCharType="begin"/>
+                      </w:r>
+                      <w:r>
+                        <w:instrText xml:space="preserve"> SEQ Figure \* ARABIC </w:instrText>
+                      </w:r>
+                      <w:r>
+                        <w:fldChar w:fldCharType="separate"/>
+                      </w:r>
+                      <w:r>
+                        <w:rPr>
+                          <w:noProof/>
+                        </w:rPr>
+                        <w:t>13</w:t>
+                      </w:r>
+                      <w:r>
+                        <w:fldChar w:fldCharType="end"/>
+                      </w:r>
+                      <w:r>
+                        <w:t xml:space="preserve"> – Function that reads signals from memory and then transmits them.</w:t>
+                      </w:r>
+                      <w:bookmarkEnd w:id="26"/>
+                    </w:p>
+                  </w:txbxContent>
+                </v:textbox>
+                <w10:wrap type="square"/>
+              </v:shape>
+            </w:pict>
+          </mc:Fallback>
+        </mc:AlternateContent>
+      </w:r>
+      <w:r>
+        <w:rPr>
+          <w:rFonts w:asciiTheme="majorHAnsi" w:hAnsiTheme="majorHAnsi" w:cstheme="majorHAnsi"/>
+        </w:rPr>
+        <w:drawing>
+          <wp:anchor distT="0" distB="0" distL="114300" distR="114300" simplePos="0" relativeHeight="251659264" behindDoc="0" locked="0" layoutInCell="1" allowOverlap="1" wp14:anchorId="7004D5B3" wp14:editId="37A46164">
+            <wp:simplePos x="0" y="0"/>
+            <wp:positionH relativeFrom="column">
+              <wp:posOffset>3241675</wp:posOffset>
+            </wp:positionH>
+            <wp:positionV relativeFrom="paragraph">
+              <wp:posOffset>58</wp:posOffset>
+            </wp:positionV>
+            <wp:extent cx="2795210" cy="3235036"/>
+            <wp:effectExtent l="0" t="0" r="5715" b="3810"/>
+            <wp:wrapSquare wrapText="bothSides"/>
+            <wp:docPr id="15" name="Picture 15"/>
+            <wp:cNvGraphicFramePr>
+              <a:graphicFrameLocks xmlns:a="http://schemas.openxmlformats.org/drawingml/2006/main" noChangeAspect="1"/>
+            </wp:cNvGraphicFramePr>
+            <a:graphic xmlns:a="http://schemas.openxmlformats.org/drawingml/2006/main">
+              <a:graphicData uri="http://schemas.openxmlformats.org/drawingml/2006/picture">
+                <pic:pic xmlns:pic="http://schemas.openxmlformats.org/drawingml/2006/picture">
+                  <pic:nvPicPr>
+                    <pic:cNvPr id="1" name=""/>
+                    <pic:cNvPicPr/>
+                  </pic:nvPicPr>
+                  <pic:blipFill>
+                    <a:blip r:embed="rId26">
+                      <a:extLst>
+                        <a:ext uri="{28A0092B-C50C-407E-A947-70E740481C1C}">
+                          <a14:useLocalDpi xmlns:a14="http://schemas.microsoft.com/office/drawing/2010/main" val="0"/>
+                        </a:ext>
+                      </a:extLst>
+                    </a:blip>
+                    <a:stretch>
+                      <a:fillRect/>
+                    </a:stretch>
+                  </pic:blipFill>
+                  <pic:spPr>
+                    <a:xfrm>
+                      <a:off x="0" y="0"/>
+                      <a:ext cx="2795210" cy="3235036"/>
+                    </a:xfrm>
+                    <a:prstGeom prst="rect">
+                      <a:avLst/>
+                    </a:prstGeom>
+                  </pic:spPr>
+                </pic:pic>
+              </a:graphicData>
+            </a:graphic>
+          </wp:anchor>
+        </w:drawing>
+      </w:r>
+    </w:p>
+    <w:p/>
+    <w:p>
+      <w:pPr>
+        <w:pStyle w:val="Heading3"/>
+        <w:bidi w:val="0"/>
+        <w:jc w:val="left"/>
+      </w:pPr>
+      <w:bookmarkStart w:id="27" w:name="_Toc126706558"/>
+      <w:r>
+        <w:t>Hardware</w:t>
+      </w:r>
+      <w:bookmarkEnd w:id="27"/>
+    </w:p>
+    <w:p>
+      <w:pPr>
+        <w:bidi w:val="0"/>
+        <w:jc w:val="both"/>
+      </w:pPr>
+      <w:r>
+        <w:rPr>
+          <w:noProof/>
+        </w:rPr>
+        <mc:AlternateContent>
+          <mc:Choice Requires="wps">
+            <w:drawing>
+              <wp:anchor distT="0" distB="0" distL="114300" distR="114300" simplePos="0" relativeHeight="251669504" behindDoc="0" locked="0" layoutInCell="1" allowOverlap="1" wp14:anchorId="4211B117" wp14:editId="671719BE">
+                <wp:simplePos x="0" y="0"/>
+                <wp:positionH relativeFrom="column">
+                  <wp:posOffset>3129915</wp:posOffset>
+                </wp:positionH>
+                <wp:positionV relativeFrom="paragraph">
+                  <wp:posOffset>2252345</wp:posOffset>
+                </wp:positionV>
+                <wp:extent cx="2531110" cy="635"/>
+                <wp:effectExtent l="0" t="0" r="0" b="0"/>
+                <wp:wrapSquare wrapText="bothSides"/>
+                <wp:docPr id="25" name="Text Box 25"/>
+                <wp:cNvGraphicFramePr/>
+                <a:graphic xmlns:a="http://schemas.openxmlformats.org/drawingml/2006/main">
+                  <a:graphicData uri="http://schemas.microsoft.com/office/word/2010/wordprocessingShape">
+                    <wps:wsp>
+                      <wps:cNvSpPr txBox="1"/>
+                      <wps:spPr>
+                        <a:xfrm>
+                          <a:off x="0" y="0"/>
+                          <a:ext cx="2531110" cy="635"/>
+                        </a:xfrm>
+                        <a:prstGeom prst="rect">
+                          <a:avLst/>
+                        </a:prstGeom>
+                        <a:solidFill>
+                          <a:prstClr val="white"/>
+                        </a:solidFill>
+                        <a:ln>
+                          <a:noFill/>
+                        </a:ln>
+                      </wps:spPr>
+                      <wps:txbx>
+                        <w:txbxContent>
+                          <w:p>
+                            <w:pPr>
+                              <w:pStyle w:val="Caption"/>
+                              <w:rPr>
+                                <w:rFonts w:ascii="Arial" w:hAnsi="Arial" w:cs="Arial"/>
+                                <w:noProof/>
+                                <w:color w:val="000000"/>
+                                <w:bdr w:val="none" w:sz="0" w:space="0" w:color="auto" w:frame="1"/>
+                                <w:lang w:val="en"/>
+                              </w:rPr>
+                            </w:pPr>
+                            <w:bookmarkStart w:id="28" w:name="_Toc126706575"/>
+                            <w:r>
+                              <w:t xml:space="preserve">Figure </w:t>
+                            </w:r>
+                            <w:r>
+                              <w:fldChar w:fldCharType="begin"/>
+                            </w:r>
+                            <w:r>
+                              <w:instrText xml:space="preserve"> SEQ Figure \* ARABIC </w:instrText>
+                            </w:r>
+                            <w:r>
+                              <w:fldChar w:fldCharType="separate"/>
+                            </w:r>
+                            <w:r>
+                              <w:rPr>
+                                <w:noProof/>
+                              </w:rPr>
+                              <w:t>14</w:t>
+                            </w:r>
+                            <w:r>
+                              <w:fldChar w:fldCharType="end"/>
+                            </w:r>
+                            <w:r>
+                              <w:t xml:space="preserve"> – RF Receiver.</w:t>
+                            </w:r>
+                            <w:bookmarkEnd w:id="28"/>
+                          </w:p>
+                        </w:txbxContent>
+                      </wps:txbx>
+                      <wps:bodyPr rot="0" spcFirstLastPara="0" vertOverflow="overflow" horzOverflow="overflow" vert="horz" wrap="square" lIns="0" tIns="0" rIns="0" bIns="0" numCol="1" spcCol="0" rtlCol="0" fromWordArt="0" anchor="t" anchorCtr="0" forceAA="0" compatLnSpc="1">
+                        <a:prstTxWarp prst="textNoShape">
+                          <a:avLst/>
+                        </a:prstTxWarp>
+                        <a:spAutoFit/>
+                      </wps:bodyPr>
+                    </wps:wsp>
+                  </a:graphicData>
+                </a:graphic>
+              </wp:anchor>
+            </w:drawing>
+          </mc:Choice>
+          <mc:Fallback>
+            <w:pict>
+              <v:shape w14:anchorId="4211B117" id="Text Box 25" o:spid="_x0000_s1028" type="#_x0000_t202" style="position:absolute;left:0;text-align:left;margin-left:246.45pt;margin-top:177.35pt;width:199.3pt;height:.05pt;z-index:251669504;visibility:visible;mso-wrap-style:square;mso-wrap-distance-left:9pt;mso-wrap-distance-top:0;mso-wrap-distance-right:9pt;mso-wrap-distance-bottom:0;mso-position-horizontal:absolute;mso-position-horizontal-relative:text;mso-position-vertical:absolute;mso-position-vertical-relative:text;v-text-anchor:top" o:gfxdata="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" stroked="f">
+                <v:textbox style="mso-fit-shape-to-text:t" inset="0,0,0,0">
+                  <w:txbxContent>
+                    <w:p>
+                      <w:pPr>
+                        <w:pStyle w:val="Caption"/>
+                        <w:rPr>
+                          <w:rFonts w:ascii="Arial" w:hAnsi="Arial" w:cs="Arial"/>
+                          <w:noProof/>
+                          <w:color w:val="000000"/>
+                          <w:bdr w:val="none" w:sz="0" w:space="0" w:color="auto" w:frame="1"/>
+                          <w:lang w:val="en"/>
+                        </w:rPr>
+                      </w:pPr>
+                      <w:bookmarkStart w:id="29" w:name="_Toc126706575"/>
+                      <w:r>
+                        <w:t xml:space="preserve">Figure </w:t>
+                      </w:r>
+                      <w:r>
+                        <w:fldChar w:fldCharType="begin"/>
+                      </w:r>
+                      <w:r>
+                        <w:instrText xml:space="preserve"> SEQ Figure \* ARABIC </w:instrText>
+                      </w:r>
+                      <w:r>
+                        <w:fldChar w:fldCharType="separate"/>
+                      </w:r>
+                      <w:r>
+                        <w:rPr>
+                          <w:noProof/>
+                        </w:rPr>
+                        <w:t>14</w:t>
+                      </w:r>
+                      <w:r>
+                        <w:fldChar w:fldCharType="end"/>
+                      </w:r>
+                      <w:r>
+                        <w:t xml:space="preserve"> – RF Receiver.</w:t>
+                      </w:r>
+                      <w:bookmarkEnd w:id="29"/>
+                    </w:p>
+                  </w:txbxContent>
+                </v:textbox>
+                <w10:wrap type="square"/>
+              </v:shape>
+            </w:pict>
+          </mc:Fallback>
+        </mc:AlternateContent>
+      </w:r>
+      <w:r>
+        <w:rPr>
+          <w:rFonts w:ascii="Arial" w:hAnsi="Arial" w:cs="Arial"/>
+          <w:noProof/>
+          <w:color w:val="000000"/>
+          <w:bdr w:val="none" w:sz="0" w:space="0" w:color="auto" w:frame="1"/>
+        </w:rPr>
+        <w:drawing>
+          <wp:anchor distT="0" distB="0" distL="114300" distR="114300" simplePos="0" relativeHeight="251665408" behindDoc="0" locked="0" layoutInCell="1" allowOverlap="1" wp14:anchorId="360989F1" wp14:editId="07636577">
+            <wp:simplePos x="0" y="0"/>
+            <wp:positionH relativeFrom="column">
+              <wp:posOffset>3129915</wp:posOffset>
+            </wp:positionH>
+            <wp:positionV relativeFrom="paragraph">
+              <wp:posOffset>357505</wp:posOffset>
+            </wp:positionV>
+            <wp:extent cx="2531110" cy="1837690"/>
+            <wp:effectExtent l="0" t="0" r="2540" b="0"/>
+            <wp:wrapSquare wrapText="bothSides"/>
+            <wp:docPr id="7" name="Picture 7"/>
+            <wp:cNvGraphicFramePr>
+              <a:graphicFrameLocks xmlns:a="http://schemas.openxmlformats.org/drawingml/2006/main" noChangeAspect="1"/>
+            </wp:cNvGraphicFramePr>
+            <a:graphic xmlns:a="http://schemas.openxmlformats.org/drawingml/2006/main">
+              <a:graphicData uri="http://schemas.openxmlformats.org/drawingml/2006/picture">
+                <pic:pic xmlns:pic="http://schemas.openxmlformats.org/drawingml/2006/picture">
+                  <pic:nvPicPr>
+                    <pic:cNvPr id="0" name="Picture 8"/>
+                    <pic:cNvPicPr>
+                      <a:picLocks noChangeAspect="1" noChangeArrowheads="1"/>
+                    </pic:cNvPicPr>
+                  </pic:nvPicPr>
+                  <pic:blipFill>
+                    <a:blip r:embed="rId27">
+                      <a:extLst>
+                        <a:ext uri="{28A0092B-C50C-407E-A947-70E740481C1C}">
+                          <a14:useLocalDpi xmlns:a14="http://schemas.microsoft.com/office/drawing/2010/main" val="0"/>
+                        </a:ext>
+                      </a:extLst>
+                    </a:blip>
+                    <a:srcRect/>
+                    <a:stretch>
+                      <a:fillRect/>
+                    </a:stretch>
                   </pic:blipFill>
                   <pic:spPr bwMode="auto">
                     <a:xfrm>
                       <a:off x="0" y="0"/>
-                      <a:ext cx="3948760" cy="3087213"/>
+                      <a:ext cx="2531110" cy="1837690"/>
                     </a:xfrm>
                     <a:prstGeom prst="rect">
                       <a:avLst/>
@@ -3666,154 +5117,182 @@
                     <a:ln>
                       <a:noFill/>
                     </a:ln>
-                    <a:extLst>
-                      <a:ext uri="{53640926-AAD7-44D8-BBD7-CCE9431645EC}">
-                        <a14:shadowObscured xmlns:a14="http://schemas.microsoft.com/office/drawing/2010/main"/>
-                      </a:ext>
-                    </a:extLst>
                   </pic:spPr>
                 </pic:pic>
               </a:graphicData>
             </a:graphic>
-          </wp:inline>
+            <wp14:sizeRelH relativeFrom="margin">
+              <wp14:pctWidth>0</wp14:pctWidth>
+            </wp14:sizeRelH>
+            <wp14:sizeRelV relativeFrom="margin">
+              <wp14:pctHeight>0</wp14:pctHeight>
+            </wp14:sizeRelV>
+          </wp:anchor>
         </w:drawing>
       </w:r>
-    </w:p>
-    <w:p>
-      <w:pPr>
-        <w:pStyle w:val="Caption"/>
-      </w:pPr>
-      <w:bookmarkStart w:id="19" w:name="_Toc126515780"/>
-      <w:r>
-        <w:t xml:space="preserve">Figure </w:t>
-      </w:r>
-      <w:r>
-        <w:fldChar w:fldCharType="begin"/>
-      </w:r>
-      <w:r>
-        <w:instrText xml:space="preserve"> SEQ Figure \* ARABIC </w:instrText>
-      </w:r>
-      <w:r>
-        <w:fldChar w:fldCharType="separate"/>
-      </w:r>
       <w:r>
         <w:rPr>
           <w:noProof/>
         </w:rPr>
-        <w:t>10</w:t>
-      </w:r>
-      <w:r>
-        <w:fldChar w:fldCharType="end"/>
-      </w:r>
-      <w:r>
-        <w:t xml:space="preserve"> – The “</w:t>
-      </w:r>
-      <w:proofErr w:type="spellStart"/>
-      <w:r>
-        <w:t>callback</w:t>
-      </w:r>
-      <w:proofErr w:type="spellEnd"/>
-      <w:r>
-        <w:t>” function.</w:t>
-      </w:r>
-      <w:bookmarkEnd w:id="19"/>
-    </w:p>
-    <w:p>
-      <w:pPr>
-        <w:pStyle w:val="Heading2"/>
-      </w:pPr>
-      <w:bookmarkStart w:id="20" w:name="_Toc126515791"/>
-      <w:r>
-        <w:lastRenderedPageBreak/>
-        <w:t>RF Module</w:t>
-      </w:r>
-      <w:bookmarkEnd w:id="20"/>
-    </w:p>
-    <w:p>
-      <w:pPr>
-        <w:bidi w:val="0"/>
-        <w:jc w:val="both"/>
-      </w:pPr>
-      <w:r>
-        <w:rPr>
-          <w:shd w:val="clear" w:color="auto" w:fill="FFFFFF"/>
-        </w:rPr>
-        <w:t xml:space="preserve">RF module operates at Radio Frequency. This frequency range varies between 30 kHz &amp; 300 GHz. The RF module we used is a combination of </w:t>
-      </w:r>
-      <w:r>
-        <w:rPr>
-          <w:shd w:val="clear" w:color="auto" w:fill="FFFFFF"/>
-        </w:rPr>
-        <w:t xml:space="preserve">an </w:t>
-      </w:r>
-      <w:r>
-        <w:rPr>
-          <w:shd w:val="clear" w:color="auto" w:fill="FFFFFF"/>
-        </w:rPr>
-        <w:t xml:space="preserve">RF Transmitter and </w:t>
-      </w:r>
-      <w:r>
-        <w:rPr>
-          <w:shd w:val="clear" w:color="auto" w:fill="FFFFFF"/>
-        </w:rPr>
-        <w:t xml:space="preserve">an </w:t>
-      </w:r>
-      <w:r>
-        <w:rPr>
-          <w:shd w:val="clear" w:color="auto" w:fill="FFFFFF"/>
-        </w:rPr>
-        <w:t xml:space="preserve">RF Receiver. The transmitter/receiver (Tx/Rx) pair operate at a frequency of 433 </w:t>
-      </w:r>
-      <w:proofErr w:type="spellStart"/>
-      <w:r>
-        <w:rPr>
-          <w:shd w:val="clear" w:color="auto" w:fill="FFFFFF"/>
-        </w:rPr>
-        <w:t>MHz.</w:t>
-      </w:r>
-      <w:proofErr w:type="spellEnd"/>
-    </w:p>
-    <w:p>
-      <w:pPr>
-        <w:pStyle w:val="Heading3"/>
-        <w:bidi w:val="0"/>
-        <w:jc w:val="left"/>
-      </w:pPr>
-      <w:bookmarkStart w:id="21" w:name="_Toc126515792"/>
-      <w:r>
-        <w:t>Transmitter</w:t>
-      </w:r>
-      <w:bookmarkEnd w:id="21"/>
-    </w:p>
-    <w:p>
-      <w:pPr>
-        <w:bidi w:val="0"/>
-        <w:jc w:val="both"/>
-      </w:pPr>
-      <w:r>
-        <w:t>Below is a figure of our Transmitter. When NodeMCU calls the function “operate”, RF Transmitter has to send the corresponding signal that has been saved in the NodeMCU’s memory to the RF Receiver. Since the saved signal had been sent from the client in the first place, there is no need to decode it.</w:t>
-      </w:r>
-    </w:p>
-    <w:p>
-      <w:pPr>
-        <w:pStyle w:val="NormalWeb"/>
-        <w:keepNext/>
-        <w:spacing w:before="0" w:beforeAutospacing="0" w:after="240" w:afterAutospacing="0"/>
-        <w:jc w:val="center"/>
-      </w:pPr>
+        <mc:AlternateContent>
+          <mc:Choice Requires="wps">
+            <w:drawing>
+              <wp:anchor distT="0" distB="0" distL="114300" distR="114300" simplePos="0" relativeHeight="251667456" behindDoc="0" locked="0" layoutInCell="1" allowOverlap="1" wp14:anchorId="2E802459" wp14:editId="136B37C3">
+                <wp:simplePos x="0" y="0"/>
+                <wp:positionH relativeFrom="column">
+                  <wp:posOffset>539750</wp:posOffset>
+                </wp:positionH>
+                <wp:positionV relativeFrom="paragraph">
+                  <wp:posOffset>2248535</wp:posOffset>
+                </wp:positionV>
+                <wp:extent cx="1401445" cy="635"/>
+                <wp:effectExtent l="0" t="0" r="0" b="0"/>
+                <wp:wrapSquare wrapText="bothSides"/>
+                <wp:docPr id="23" name="Text Box 23"/>
+                <wp:cNvGraphicFramePr/>
+                <a:graphic xmlns:a="http://schemas.openxmlformats.org/drawingml/2006/main">
+                  <a:graphicData uri="http://schemas.microsoft.com/office/word/2010/wordprocessingShape">
+                    <wps:wsp>
+                      <wps:cNvSpPr txBox="1"/>
+                      <wps:spPr>
+                        <a:xfrm>
+                          <a:off x="0" y="0"/>
+                          <a:ext cx="1401445" cy="635"/>
+                        </a:xfrm>
+                        <a:prstGeom prst="rect">
+                          <a:avLst/>
+                        </a:prstGeom>
+                        <a:solidFill>
+                          <a:prstClr val="white"/>
+                        </a:solidFill>
+                        <a:ln>
+                          <a:noFill/>
+                        </a:ln>
+                      </wps:spPr>
+                      <wps:txbx>
+                        <w:txbxContent>
+                          <w:p>
+                            <w:pPr>
+                              <w:pStyle w:val="Caption"/>
+                              <w:rPr>
+                                <w:rFonts w:ascii="Arial" w:hAnsi="Arial" w:cs="Arial"/>
+                                <w:noProof/>
+                                <w:color w:val="000000"/>
+                                <w:bdr w:val="none" w:sz="0" w:space="0" w:color="auto" w:frame="1"/>
+                                <w:lang w:val="en"/>
+                              </w:rPr>
+                            </w:pPr>
+                            <w:bookmarkStart w:id="30" w:name="_Toc126706576"/>
+                            <w:r>
+                              <w:t xml:space="preserve">Figure </w:t>
+                            </w:r>
+                            <w:r>
+                              <w:fldChar w:fldCharType="begin"/>
+                            </w:r>
+                            <w:r>
+                              <w:instrText xml:space="preserve"> SEQ Figure \* ARABIC </w:instrText>
+                            </w:r>
+                            <w:r>
+                              <w:fldChar w:fldCharType="separate"/>
+                            </w:r>
+                            <w:r>
+                              <w:rPr>
+                                <w:noProof/>
+                              </w:rPr>
+                              <w:t>15</w:t>
+                            </w:r>
+                            <w:r>
+                              <w:fldChar w:fldCharType="end"/>
+                            </w:r>
+                            <w:r>
+                              <w:t xml:space="preserve"> – RF Transmitter.</w:t>
+                            </w:r>
+                            <w:bookmarkEnd w:id="30"/>
+                          </w:p>
+                        </w:txbxContent>
+                      </wps:txbx>
+                      <wps:bodyPr rot="0" spcFirstLastPara="0" vertOverflow="overflow" horzOverflow="overflow" vert="horz" wrap="square" lIns="0" tIns="0" rIns="0" bIns="0" numCol="1" spcCol="0" rtlCol="0" fromWordArt="0" anchor="t" anchorCtr="0" forceAA="0" compatLnSpc="1">
+                        <a:prstTxWarp prst="textNoShape">
+                          <a:avLst/>
+                        </a:prstTxWarp>
+                        <a:spAutoFit/>
+                      </wps:bodyPr>
+                    </wps:wsp>
+                  </a:graphicData>
+                </a:graphic>
+              </wp:anchor>
+            </w:drawing>
+          </mc:Choice>
+          <mc:Fallback>
+            <w:pict>
+              <v:shape w14:anchorId="2E802459" id="Text Box 23" o:spid="_x0000_s1029" type="#_x0000_t202" style="position:absolute;left:0;text-align:left;margin-left:42.5pt;margin-top:177.05pt;width:110.35pt;height:.05pt;z-index:251667456;visibility:visible;mso-wrap-style:square;mso-wrap-distance-left:9pt;mso-wrap-distance-top:0;mso-wrap-distance-right:9pt;mso-wrap-distance-bottom:0;mso-position-horizontal:absolute;mso-position-horizontal-relative:text;mso-position-vertical:absolute;mso-position-vertical-relative:text;v-text-anchor:top" o:gfxdata="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" stroked="f">
+                <v:textbox style="mso-fit-shape-to-text:t" inset="0,0,0,0">
+                  <w:txbxContent>
+                    <w:p>
+                      <w:pPr>
+                        <w:pStyle w:val="Caption"/>
+                        <w:rPr>
+                          <w:rFonts w:ascii="Arial" w:hAnsi="Arial" w:cs="Arial"/>
+                          <w:noProof/>
+                          <w:color w:val="000000"/>
+                          <w:bdr w:val="none" w:sz="0" w:space="0" w:color="auto" w:frame="1"/>
+                          <w:lang w:val="en"/>
+                        </w:rPr>
+                      </w:pPr>
+                      <w:bookmarkStart w:id="31" w:name="_Toc126706576"/>
+                      <w:r>
+                        <w:t xml:space="preserve">Figure </w:t>
+                      </w:r>
+                      <w:r>
+                        <w:fldChar w:fldCharType="begin"/>
+                      </w:r>
+                      <w:r>
+                        <w:instrText xml:space="preserve"> SEQ Figure \* ARABIC </w:instrText>
+                      </w:r>
+                      <w:r>
+                        <w:fldChar w:fldCharType="separate"/>
+                      </w:r>
+                      <w:r>
+                        <w:rPr>
+                          <w:noProof/>
+                        </w:rPr>
+                        <w:t>15</w:t>
+                      </w:r>
+                      <w:r>
+                        <w:fldChar w:fldCharType="end"/>
+                      </w:r>
+                      <w:r>
+                        <w:t xml:space="preserve"> – RF Transmitter.</w:t>
+                      </w:r>
+                      <w:bookmarkEnd w:id="31"/>
+                    </w:p>
+                  </w:txbxContent>
+                </v:textbox>
+                <w10:wrap type="square"/>
+              </v:shape>
+            </w:pict>
+          </mc:Fallback>
+        </mc:AlternateContent>
+      </w:r>
       <w:r>
         <w:rPr>
           <w:rFonts w:ascii="Arial" w:hAnsi="Arial" w:cs="Arial"/>
           <w:noProof/>
           <w:color w:val="000000"/>
-          <w:sz w:val="22"/>
-          <w:szCs w:val="22"/>
           <w:bdr w:val="none" w:sz="0" w:space="0" w:color="auto" w:frame="1"/>
         </w:rPr>
         <w:drawing>
-          <wp:inline distT="0" distB="0" distL="0" distR="0" wp14:anchorId="202101D3" wp14:editId="4F8D1A65">
-            <wp:extent cx="1476375" cy="1933575"/>
-            <wp:effectExtent l="0" t="0" r="9525" b="9525"/>
+          <wp:anchor distT="0" distB="0" distL="114300" distR="114300" simplePos="0" relativeHeight="251664384" behindDoc="0" locked="0" layoutInCell="1" allowOverlap="1" wp14:anchorId="22EA798F" wp14:editId="10F0A28F">
+            <wp:simplePos x="0" y="0"/>
+            <wp:positionH relativeFrom="column">
+              <wp:posOffset>540211</wp:posOffset>
+            </wp:positionH>
+            <wp:positionV relativeFrom="paragraph">
+              <wp:posOffset>356293</wp:posOffset>
+            </wp:positionV>
+            <wp:extent cx="1401445" cy="1835150"/>
+            <wp:effectExtent l="0" t="0" r="8255" b="0"/>
+            <wp:wrapSquare wrapText="bothSides"/>
             <wp:docPr id="8" name="Picture 8"/>
             <wp:cNvGraphicFramePr>
               <a:graphicFrameLocks xmlns:a="http://schemas.openxmlformats.org/drawingml/2006/main" noChangeAspect="1"/>
@@ -3828,7 +5307,7 @@
                     </pic:cNvPicPr>
                   </pic:nvPicPr>
                   <pic:blipFill>
-                    <a:blip r:embed="rId20">
+                    <a:blip r:embed="rId28">
                       <a:extLst>
                         <a:ext uri="{28A0092B-C50C-407E-A947-70E740481C1C}">
                           <a14:useLocalDpi xmlns:a14="http://schemas.microsoft.com/office/drawing/2010/main" val="0"/>
@@ -3843,7 +5322,7 @@
                   <pic:spPr bwMode="auto">
                     <a:xfrm>
                       <a:off x="0" y="0"/>
-                      <a:ext cx="1476375" cy="1933575"/>
+                      <a:ext cx="1401445" cy="1835150"/>
                     </a:xfrm>
                     <a:prstGeom prst="rect">
                       <a:avLst/>
@@ -3856,60 +5335,20 @@
                 </pic:pic>
               </a:graphicData>
             </a:graphic>
-          </wp:inline>
+            <wp14:sizeRelH relativeFrom="margin">
+              <wp14:pctWidth>0</wp14:pctWidth>
+            </wp14:sizeRelH>
+            <wp14:sizeRelV relativeFrom="margin">
+              <wp14:pctHeight>0</wp14:pctHeight>
+            </wp14:sizeRelV>
+          </wp:anchor>
         </w:drawing>
       </w:r>
-    </w:p>
-    <w:p>
-      <w:pPr>
-        <w:pStyle w:val="Caption"/>
-      </w:pPr>
-      <w:bookmarkStart w:id="22" w:name="_Toc126515781"/>
-      <w:r>
-        <w:t xml:space="preserve">Figure </w:t>
-      </w:r>
-      <w:r>
-        <w:fldChar w:fldCharType="begin"/>
-      </w:r>
-      <w:r>
-        <w:instrText xml:space="preserve"> SEQ Figure \* ARABIC </w:instrText>
-      </w:r>
-      <w:r>
-        <w:fldChar w:fldCharType="separate"/>
-      </w:r>
-      <w:r>
-        <w:rPr>
-          <w:noProof/>
-        </w:rPr>
-        <w:t>11</w:t>
-      </w:r>
-      <w:r>
-        <w:fldChar w:fldCharType="end"/>
-      </w:r>
-      <w:r>
-        <w:t xml:space="preserve"> – RF Transmitter.</w:t>
-      </w:r>
-      <w:bookmarkEnd w:id="22"/>
-    </w:p>
-    <w:p>
-      <w:pPr>
-        <w:pStyle w:val="Heading3"/>
-        <w:bidi w:val="0"/>
-        <w:jc w:val="left"/>
-      </w:pPr>
-      <w:bookmarkStart w:id="23" w:name="_Toc126515793"/>
-      <w:r>
-        <w:t>Receiver</w:t>
-      </w:r>
-      <w:bookmarkEnd w:id="23"/>
-    </w:p>
-    <w:p>
-      <w:pPr>
-        <w:bidi w:val="0"/>
-        <w:jc w:val="both"/>
-      </w:pPr>
-      <w:r>
-        <w:t>Below shows the RF Receiver used. Since the Receiver has to send a message regarding the result of the operation signal, it has to be connected to our NodeMCU. This message is the “message” mode mentioned in the MQTT section. </w:t>
+      <w:r>
+        <w:t xml:space="preserve">Below is </w:t>
+      </w:r>
+      <w:r>
+        <w:t>the figure of our Transmitter and Receiver.</w:t>
       </w:r>
     </w:p>
     <w:p>
@@ -3920,105 +5359,66 @@
         <w:jc w:val="center"/>
       </w:pPr>
       <w:r>
-        <w:rPr>
-          <w:rFonts w:ascii="Arial" w:hAnsi="Arial" w:cs="Arial"/>
-          <w:noProof/>
-          <w:color w:val="000000"/>
-          <w:sz w:val="22"/>
-          <w:szCs w:val="22"/>
-          <w:bdr w:val="none" w:sz="0" w:space="0" w:color="auto" w:frame="1"/>
-        </w:rPr>
-        <w:drawing>
-          <wp:inline distT="0" distB="0" distL="0" distR="0" wp14:anchorId="2D4FCF93" wp14:editId="6EB42757">
-            <wp:extent cx="2781300" cy="2019300"/>
-            <wp:effectExtent l="0" t="0" r="0" b="0"/>
-            <wp:docPr id="7" name="Picture 7"/>
-            <wp:cNvGraphicFramePr>
-              <a:graphicFrameLocks xmlns:a="http://schemas.openxmlformats.org/drawingml/2006/main" noChangeAspect="1"/>
-            </wp:cNvGraphicFramePr>
-            <a:graphic xmlns:a="http://schemas.openxmlformats.org/drawingml/2006/main">
-              <a:graphicData uri="http://schemas.openxmlformats.org/drawingml/2006/picture">
-                <pic:pic xmlns:pic="http://schemas.openxmlformats.org/drawingml/2006/picture">
-                  <pic:nvPicPr>
-                    <pic:cNvPr id="0" name="Picture 8"/>
-                    <pic:cNvPicPr>
-                      <a:picLocks noChangeAspect="1" noChangeArrowheads="1"/>
-                    </pic:cNvPicPr>
-                  </pic:nvPicPr>
-                  <pic:blipFill>
-                    <a:blip r:embed="rId21">
-                      <a:extLst>
-                        <a:ext uri="{28A0092B-C50C-407E-A947-70E740481C1C}">
-                          <a14:useLocalDpi xmlns:a14="http://schemas.microsoft.com/office/drawing/2010/main" val="0"/>
-                        </a:ext>
-                      </a:extLst>
-                    </a:blip>
-                    <a:srcRect/>
-                    <a:stretch>
-                      <a:fillRect/>
-                    </a:stretch>
-                  </pic:blipFill>
-                  <pic:spPr bwMode="auto">
-                    <a:xfrm>
-                      <a:off x="0" y="0"/>
-                      <a:ext cx="2781300" cy="2019300"/>
-                    </a:xfrm>
-                    <a:prstGeom prst="rect">
-                      <a:avLst/>
-                    </a:prstGeom>
-                    <a:noFill/>
-                    <a:ln>
-                      <a:noFill/>
-                    </a:ln>
-                  </pic:spPr>
-                </pic:pic>
-              </a:graphicData>
-            </a:graphic>
-          </wp:inline>
-        </w:drawing>
-      </w:r>
-    </w:p>
-    <w:p>
-      <w:pPr>
-        <w:pStyle w:val="Caption"/>
-      </w:pPr>
-      <w:bookmarkStart w:id="24" w:name="_Toc126515782"/>
-      <w:r>
-        <w:t xml:space="preserve">Figure </w:t>
-      </w:r>
-      <w:r>
-        <w:fldChar w:fldCharType="begin"/>
-      </w:r>
-      <w:r>
-        <w:instrText xml:space="preserve"> SEQ Figure \* ARABIC </w:instrText>
-      </w:r>
-      <w:r>
-        <w:fldChar w:fldCharType="separate"/>
-      </w:r>
-      <w:r>
-        <w:rPr>
-          <w:noProof/>
-        </w:rPr>
-        <w:t>12</w:t>
-      </w:r>
-      <w:r>
-        <w:fldChar w:fldCharType="end"/>
-      </w:r>
-      <w:r>
-        <w:t xml:space="preserve"> – RF Receiver.</w:t>
-      </w:r>
-      <w:bookmarkEnd w:id="24"/>
-    </w:p>
-    <w:p>
-      <w:pPr>
-        <w:pStyle w:val="Heading2"/>
-      </w:pPr>
-      <w:bookmarkStart w:id="25" w:name="_Toc126515794"/>
+        <w:t xml:space="preserve"> </w:t>
+      </w:r>
+    </w:p>
+    <w:p>
+      <w:pPr>
+        <w:pStyle w:val="NormalWeb"/>
+        <w:keepNext/>
+        <w:spacing w:before="0" w:beforeAutospacing="0" w:after="240" w:afterAutospacing="0"/>
+        <w:jc w:val="center"/>
+      </w:pPr>
+    </w:p>
+    <w:p>
+      <w:pPr>
+        <w:pStyle w:val="NormalWeb"/>
+        <w:keepNext/>
+        <w:spacing w:before="0" w:beforeAutospacing="0" w:after="240" w:afterAutospacing="0"/>
+        <w:jc w:val="center"/>
+      </w:pPr>
+    </w:p>
+    <w:p>
+      <w:pPr>
+        <w:pStyle w:val="NormalWeb"/>
+        <w:keepNext/>
+        <w:spacing w:before="0" w:beforeAutospacing="0" w:after="240" w:afterAutospacing="0"/>
+        <w:jc w:val="center"/>
+      </w:pPr>
+    </w:p>
+    <w:p>
+      <w:pPr>
+        <w:pStyle w:val="NormalWeb"/>
+        <w:keepNext/>
+        <w:spacing w:before="0" w:beforeAutospacing="0" w:after="240" w:afterAutospacing="0"/>
+        <w:jc w:val="center"/>
+      </w:pPr>
+    </w:p>
+    <w:p>
+      <w:pPr>
+        <w:pStyle w:val="NormalWeb"/>
+        <w:keepNext/>
+        <w:spacing w:before="0" w:beforeAutospacing="0" w:after="240" w:afterAutospacing="0"/>
+        <w:jc w:val="center"/>
+      </w:pPr>
+    </w:p>
+    <w:p/>
+    <w:p>
+      <w:pPr>
+        <w:bidi w:val="0"/>
+        <w:jc w:val="left"/>
+      </w:pPr>
+    </w:p>
+    <w:p>
+      <w:pPr>
+        <w:pStyle w:val="Heading1"/>
+      </w:pPr>
+      <w:bookmarkStart w:id="32" w:name="_Toc126706559"/>
       <w:r>
         <w:lastRenderedPageBreak/>
         <w:t>Simulation</w:t>
       </w:r>
-      <w:bookmarkEnd w:id="25"/>
+      <w:bookmarkEnd w:id="32"/>
     </w:p>
     <w:p>
       <w:pPr>
@@ -4081,7 +5481,7 @@
                     </pic:cNvPicPr>
                   </pic:nvPicPr>
                   <pic:blipFill>
-                    <a:blip r:embed="rId22">
+                    <a:blip r:embed="rId29">
                       <a:extLst>
                         <a:ext uri="{28A0092B-C50C-407E-A947-70E740481C1C}">
                           <a14:useLocalDpi xmlns:a14="http://schemas.microsoft.com/office/drawing/2010/main" val="0"/>
@@ -4117,7 +5517,7 @@
       <w:pPr>
         <w:pStyle w:val="Caption"/>
       </w:pPr>
-      <w:bookmarkStart w:id="26" w:name="_Toc126515783"/>
+      <w:bookmarkStart w:id="33" w:name="_Toc126706577"/>
       <w:r>
         <w:t xml:space="preserve">Figure </w:t>
       </w:r>
@@ -4134,7 +5534,7 @@
         <w:rPr>
           <w:noProof/>
         </w:rPr>
-        <w:t>13</w:t>
+        <w:t>16</w:t>
       </w:r>
       <w:r>
         <w:fldChar w:fldCharType="end"/>
@@ -4142,39 +5542,24 @@
       <w:r>
         <w:t xml:space="preserve"> – Simulation in Proteus8, using RF modules and two Arduinos.</w:t>
       </w:r>
-      <w:bookmarkEnd w:id="26"/>
-    </w:p>
-    <w:p>
-      <w:pPr>
-        <w:bidi w:val="0"/>
+      <w:bookmarkEnd w:id="33"/>
+    </w:p>
+    <w:p>
+      <w:pPr>
+        <w:pStyle w:val="Heading1"/>
         <w:rPr>
           <w:lang w:val="en-GB"/>
         </w:rPr>
       </w:pPr>
-    </w:p>
-    <w:p>
-      <w:pPr>
-        <w:bidi w:val="0"/>
-        <w:rPr>
+      <w:bookmarkStart w:id="34" w:name="_Toc126706560"/>
+      <w:r>
+        <w:rPr>
+          <w:rFonts w:hint="cs"/>
           <w:lang w:val="en-GB"/>
         </w:rPr>
-      </w:pPr>
-    </w:p>
-    <w:p>
-      <w:pPr>
-        <w:pStyle w:val="Heading1"/>
-        <w:rPr>
-          <w:lang w:val="en-GB"/>
-        </w:rPr>
-      </w:pPr>
-      <w:bookmarkStart w:id="27" w:name="_Toc126515795"/>
-      <w:r>
-        <w:rPr>
-          <w:lang w:val="en-GB"/>
-        </w:rPr>
-        <w:t>Resources</w:t>
-      </w:r>
-      <w:bookmarkEnd w:id="27"/>
+        <w:t>Bonus</w:t>
+      </w:r>
+      <w:bookmarkEnd w:id="34"/>
     </w:p>
     <w:p>
       <w:pPr>
@@ -4188,9 +5573,119 @@
         <w:rPr>
           <w:lang w:val="en-GB"/>
         </w:rPr>
+        <w:t>In order to make our kit work without the internet, we implement a reset button. Our device will save the initial SSID and password, and upon turning it on, it will try to connect based on these previously saved values. While our device is not connected to the internet, it will act as an access point itself, enabling us to change the connection (by connecting to a new Wi-Fi) or act as an access point. These all happen by pressing a reset button, the functionality of which is shown below:</w:t>
+      </w:r>
+    </w:p>
+    <w:p>
+      <w:pPr>
+        <w:keepNext/>
+        <w:bidi w:val="0"/>
+        <w:jc w:val="center"/>
+      </w:pPr>
+      <w:r>
+        <w:rPr>
+          <w:lang w:val="en-GB"/>
+        </w:rPr>
+        <w:drawing>
+          <wp:inline distT="0" distB="0" distL="0" distR="0" wp14:anchorId="29D92FC7" wp14:editId="1721ADA0">
+            <wp:extent cx="2299854" cy="1251121"/>
+            <wp:effectExtent l="0" t="0" r="5715" b="6350"/>
+            <wp:docPr id="28" name="Picture 28"/>
+            <wp:cNvGraphicFramePr>
+              <a:graphicFrameLocks xmlns:a="http://schemas.openxmlformats.org/drawingml/2006/main" noChangeAspect="1"/>
+            </wp:cNvGraphicFramePr>
+            <a:graphic xmlns:a="http://schemas.openxmlformats.org/drawingml/2006/main">
+              <a:graphicData uri="http://schemas.openxmlformats.org/drawingml/2006/picture">
+                <pic:pic xmlns:pic="http://schemas.openxmlformats.org/drawingml/2006/picture">
+                  <pic:nvPicPr>
+                    <pic:cNvPr id="1" name=""/>
+                    <pic:cNvPicPr/>
+                  </pic:nvPicPr>
+                  <pic:blipFill>
+                    <a:blip r:embed="rId30"/>
+                    <a:stretch>
+                      <a:fillRect/>
+                    </a:stretch>
+                  </pic:blipFill>
+                  <pic:spPr>
+                    <a:xfrm>
+                      <a:off x="0" y="0"/>
+                      <a:ext cx="2307854" cy="1255473"/>
+                    </a:xfrm>
+                    <a:prstGeom prst="rect">
+                      <a:avLst/>
+                    </a:prstGeom>
+                  </pic:spPr>
+                </pic:pic>
+              </a:graphicData>
+            </a:graphic>
+          </wp:inline>
+        </w:drawing>
+      </w:r>
+    </w:p>
+    <w:p>
+      <w:pPr>
+        <w:pStyle w:val="Caption"/>
+      </w:pPr>
+      <w:bookmarkStart w:id="35" w:name="_Toc126706578"/>
+      <w:r>
+        <w:t xml:space="preserve">Figure </w:t>
+      </w:r>
+      <w:r>
+        <w:fldChar w:fldCharType="begin"/>
+      </w:r>
+      <w:r>
+        <w:instrText xml:space="preserve"> SEQ Figure \* ARABIC </w:instrText>
+      </w:r>
+      <w:r>
+        <w:fldChar w:fldCharType="separate"/>
+      </w:r>
+      <w:r>
+        <w:rPr>
+          <w:noProof/>
+        </w:rPr>
+        <w:t>17</w:t>
+      </w:r>
+      <w:r>
+        <w:fldChar w:fldCharType="end"/>
+      </w:r>
+      <w:r>
+        <w:t xml:space="preserve"> – Reset button implemented.</w:t>
+      </w:r>
+      <w:bookmarkEnd w:id="35"/>
+    </w:p>
+    <w:p>
+      <w:pPr>
+        <w:pStyle w:val="Heading1"/>
+        <w:rPr>
+          <w:lang w:val="en-GB"/>
+        </w:rPr>
+      </w:pPr>
+      <w:bookmarkStart w:id="36" w:name="_Toc126706561"/>
+      <w:r>
+        <w:rPr>
+          <w:lang w:val="en-GB"/>
+        </w:rPr>
+        <w:lastRenderedPageBreak/>
+        <w:t>Resources</w:t>
+      </w:r>
+      <w:bookmarkEnd w:id="36"/>
+    </w:p>
+    <w:p>
+      <w:pPr>
+        <w:bidi w:val="0"/>
+        <w:jc w:val="left"/>
+        <w:rPr>
+          <w:lang w:val="en-GB"/>
+        </w:rPr>
+      </w:pPr>
+      <w:r>
+        <w:rPr>
+          <w:lang w:val="en-GB"/>
+        </w:rPr>
         <w:t xml:space="preserve">[1] </w:t>
       </w:r>
-      <w:hyperlink r:id="rId23" w:history="1">
+      <w:hyperlink r:id="rId31" w:history="1">
         <w:r>
           <w:rPr>
             <w:rStyle w:val="Hyperlink"/>
@@ -4214,7 +5709,7 @@
         </w:rPr>
         <w:t xml:space="preserve">[2] </w:t>
       </w:r>
-      <w:hyperlink r:id="rId24" w:history="1">
+      <w:hyperlink r:id="rId32" w:history="1">
         <w:r>
           <w:rPr>
             <w:rStyle w:val="Hyperlink"/>
@@ -4238,7 +5733,7 @@
         </w:rPr>
         <w:t xml:space="preserve">[3] </w:t>
       </w:r>
-      <w:hyperlink r:id="rId25" w:history="1">
+      <w:hyperlink r:id="rId33" w:history="1">
         <w:r>
           <w:rPr>
             <w:rStyle w:val="Hyperlink"/>
@@ -4262,7 +5757,7 @@
         </w:rPr>
         <w:t xml:space="preserve">[4] </w:t>
       </w:r>
-      <w:hyperlink r:id="rId26" w:history="1">
+      <w:hyperlink r:id="rId34" w:history="1">
         <w:r>
           <w:rPr>
             <w:rStyle w:val="Hyperlink"/>
@@ -4286,7 +5781,7 @@
         </w:rPr>
         <w:t xml:space="preserve">[5] </w:t>
       </w:r>
-      <w:hyperlink r:id="rId27" w:history="1">
+      <w:hyperlink r:id="rId35" w:history="1">
         <w:r>
           <w:rPr>
             <w:rStyle w:val="Hyperlink"/>
@@ -4297,7 +5792,12 @@
       </w:hyperlink>
     </w:p>
     <w:sectPr>
-      <w:footerReference w:type="default" r:id="rId28"/>
+      <w:headerReference w:type="even" r:id="rId36"/>
+      <w:headerReference w:type="default" r:id="rId37"/>
+      <w:footerReference w:type="even" r:id="rId38"/>
+      <w:footerReference w:type="default" r:id="rId39"/>
+      <w:headerReference w:type="first" r:id="rId40"/>
+      <w:footerReference w:type="first" r:id="rId41"/>
       <w:pgSz w:w="12240" w:h="15840"/>
       <w:pgMar w:top="1440" w:right="1440" w:bottom="1440" w:left="1440" w:header="720" w:footer="144" w:gutter="0"/>
       <w:pgBorders w:offsetFrom="page">
@@ -4341,47 +5841,91 @@
   <w:p>
     <w:pPr>
       <w:pStyle w:val="Footer"/>
+    </w:pPr>
+  </w:p>
+</w:ftr>
+</file>
+
+<file path=word/footer2.xml><?xml version="1.0" encoding="utf-8"?>
+<w:ftr xmlns:wpc="http://schemas.microsoft.com/office/word/2010/wordprocessingCanvas" xmlns:cx="http://schemas.microsoft.com/office/drawing/2014/chartex" xmlns:mc="http://schemas.openxmlformats.org/markup-compatibility/2006" xmlns:o="urn:schemas-microsoft-com:office:office" xmlns:r="http://schemas.openxmlformats.org/officeDocument/2006/relationships" xmlns:m="http://schemas.openxmlformats.org/officeDocument/2006/math" xmlns:v="urn:schemas-microsoft-com:vml" xmlns:wp14="http://schemas.microsoft.com/office/word/2010/wordprocessingDrawing" xmlns:wp="http://schemas.openxmlformats.org/drawingml/2006/wordprocessingDrawing" xmlns:w10="urn:schemas-microsoft-com:office:word" xmlns:w="http://schemas.openxmlformats.org/wordprocessingml/2006/main" xmlns:w14="http://schemas.microsoft.com/office/word/2010/wordml" xmlns:w15="http://schemas.microsoft.com/office/word/2012/wordml" xmlns:w16se="http://schemas.microsoft.com/office/word/2015/wordml/symex" xmlns:wpg="http://schemas.microsoft.com/office/word/2010/wordprocessingGroup" xmlns:wpi="http://schemas.microsoft.com/office/word/2010/wordprocessingInk" xmlns:wne="http://schemas.microsoft.com/office/word/2006/wordml" xmlns:wps="http://schemas.microsoft.com/office/word/2010/wordprocessingShape" mc:Ignorable="w14 w15 w16se wp14">
+  <w:sdt>
+    <w:sdtPr>
+      <w:id w:val="-2010819238"/>
+      <w:docPartObj>
+        <w:docPartGallery w:val="Page Numbers (Bottom of Page)"/>
+        <w:docPartUnique/>
+      </w:docPartObj>
+    </w:sdtPr>
+    <w:sdtEndPr>
       <w:rPr>
-        <w:color w:val="7F7F7F" w:themeColor="text1" w:themeTint="80"/>
+        <w:color w:val="7F7F7F" w:themeColor="background1" w:themeShade="7F"/>
+        <w:spacing w:val="60"/>
       </w:rPr>
+    </w:sdtEndPr>
+    <w:sdtContent>
+      <w:p>
+        <w:pPr>
+          <w:pStyle w:val="Footer"/>
+          <w:pBdr>
+            <w:top w:val="single" w:sz="4" w:space="1" w:color="D9D9D9" w:themeColor="background1" w:themeShade="D9"/>
+          </w:pBdr>
+          <w:bidi w:val="0"/>
+        </w:pPr>
+        <w:r>
+          <w:fldChar w:fldCharType="begin"/>
+        </w:r>
+        <w:r>
+          <w:instrText xml:space="preserve"> PAGE   \* MERGEFORMAT </w:instrText>
+        </w:r>
+        <w:r>
+          <w:fldChar w:fldCharType="separate"/>
+        </w:r>
+        <w:r>
+          <w:rPr>
+            <w:noProof/>
+          </w:rPr>
+          <w:t>12</w:t>
+        </w:r>
+        <w:r>
+          <w:rPr>
+            <w:noProof/>
+          </w:rPr>
+          <w:fldChar w:fldCharType="end"/>
+        </w:r>
+        <w:r>
+          <w:t xml:space="preserve"> | </w:t>
+        </w:r>
+        <w:r>
+          <w:rPr>
+            <w:color w:val="262626" w:themeColor="text1" w:themeTint="D9"/>
+          </w:rPr>
+          <w:t>Smart Garage Remote</w:t>
+        </w:r>
+      </w:p>
+    </w:sdtContent>
+  </w:sdt>
+  <w:p>
+    <w:pPr>
+      <w:jc w:val="both"/>
     </w:pPr>
-    <w:r>
-      <w:rPr>
-        <w:color w:val="404040" w:themeColor="text1" w:themeTint="BF"/>
-      </w:rPr>
-      <w:t>Smart Garage Remote</w:t>
-    </w:r>
-    <w:r>
-      <w:t xml:space="preserve"> | </w:t>
-    </w:r>
-    <w:r>
-      <w:fldChar w:fldCharType="begin"/>
-    </w:r>
-    <w:r>
-      <w:instrText xml:space="preserve"> PAGE   \* MERGEFORMAT </w:instrText>
-    </w:r>
-    <w:r>
-      <w:fldChar w:fldCharType="separate"/>
-    </w:r>
-    <w:r>
-      <w:rPr>
-        <w:b/>
-        <w:bCs/>
-        <w:noProof/>
-        <w:rtl/>
-      </w:rPr>
-      <w:t>3</w:t>
-    </w:r>
-    <w:r>
-      <w:rPr>
-        <w:b/>
-        <w:bCs/>
-        <w:noProof/>
-      </w:rPr>
-      <w:fldChar w:fldCharType="end"/>
-    </w:r>
   </w:p>
-  <w:p/>
+</w:ftr>
+</file>
+
+<file path=word/footer3.xml><?xml version="1.0" encoding="utf-8"?>
+<w:ftr xmlns:wpc="http://schemas.microsoft.com/office/word/2010/wordprocessingCanvas" xmlns:cx="http://schemas.microsoft.com/office/drawing/2014/chartex" xmlns:mc="http://schemas.openxmlformats.org/markup-compatibility/2006" xmlns:o="urn:schemas-microsoft-com:office:office" xmlns:r="http://schemas.openxmlformats.org/officeDocument/2006/relationships" xmlns:m="http://schemas.openxmlformats.org/officeDocument/2006/math" xmlns:v="urn:schemas-microsoft-com:vml" xmlns:wp14="http://schemas.microsoft.com/office/word/2010/wordprocessingDrawing" xmlns:wp="http://schemas.openxmlformats.org/drawingml/2006/wordprocessingDrawing" xmlns:w10="urn:schemas-microsoft-com:office:word" xmlns:w="http://schemas.openxmlformats.org/wordprocessingml/2006/main" xmlns:w14="http://schemas.microsoft.com/office/word/2010/wordml" xmlns:w15="http://schemas.microsoft.com/office/word/2012/wordml" xmlns:w16se="http://schemas.microsoft.com/office/word/2015/wordml/symex" xmlns:wpg="http://schemas.microsoft.com/office/word/2010/wordprocessingGroup" xmlns:wpi="http://schemas.microsoft.com/office/word/2010/wordprocessingInk" xmlns:wne="http://schemas.microsoft.com/office/word/2006/wordml" xmlns:wps="http://schemas.microsoft.com/office/word/2010/wordprocessingShape" mc:Ignorable="w14 w15 w16se wp14">
+  <w:p>
+    <w:pPr>
+      <w:pStyle w:val="Footer"/>
+      <w:bidi w:val="0"/>
+      <w:jc w:val="center"/>
+    </w:pPr>
+  </w:p>
+  <w:p>
+    <w:pPr>
+      <w:pStyle w:val="Footer"/>
+    </w:pPr>
+  </w:p>
 </w:ftr>
 </file>
 
@@ -4404,6 +5948,36 @@
     <w:p/>
   </w:footnote>
 </w:footnotes>
+</file>
+
+<file path=word/header1.xml><?xml version="1.0" encoding="utf-8"?>
+<w:hdr xmlns:wpc="http://schemas.microsoft.com/office/word/2010/wordprocessingCanvas" xmlns:cx="http://schemas.microsoft.com/office/drawing/2014/chartex" xmlns:mc="http://schemas.openxmlformats.org/markup-compatibility/2006" xmlns:o="urn:schemas-microsoft-com:office:office" xmlns:r="http://schemas.openxmlformats.org/officeDocument/2006/relationships" xmlns:m="http://schemas.openxmlformats.org/officeDocument/2006/math" xmlns:v="urn:schemas-microsoft-com:vml" xmlns:wp14="http://schemas.microsoft.com/office/word/2010/wordprocessingDrawing" xmlns:wp="http://schemas.openxmlformats.org/drawingml/2006/wordprocessingDrawing" xmlns:w10="urn:schemas-microsoft-com:office:word" xmlns:w="http://schemas.openxmlformats.org/wordprocessingml/2006/main" xmlns:w14="http://schemas.microsoft.com/office/word/2010/wordml" xmlns:w15="http://schemas.microsoft.com/office/word/2012/wordml" xmlns:w16se="http://schemas.microsoft.com/office/word/2015/wordml/symex" xmlns:wpg="http://schemas.microsoft.com/office/word/2010/wordprocessingGroup" xmlns:wpi="http://schemas.microsoft.com/office/word/2010/wordprocessingInk" xmlns:wne="http://schemas.microsoft.com/office/word/2006/wordml" xmlns:wps="http://schemas.microsoft.com/office/word/2010/wordprocessingShape" mc:Ignorable="w14 w15 w16se wp14">
+  <w:p>
+    <w:pPr>
+      <w:pStyle w:val="Header"/>
+    </w:pPr>
+  </w:p>
+</w:hdr>
+</file>
+
+<file path=word/header2.xml><?xml version="1.0" encoding="utf-8"?>
+<w:hdr xmlns:wpc="http://schemas.microsoft.com/office/word/2010/wordprocessingCanvas" xmlns:cx="http://schemas.microsoft.com/office/drawing/2014/chartex" xmlns:mc="http://schemas.openxmlformats.org/markup-compatibility/2006" xmlns:o="urn:schemas-microsoft-com:office:office" xmlns:r="http://schemas.openxmlformats.org/officeDocument/2006/relationships" xmlns:m="http://schemas.openxmlformats.org/officeDocument/2006/math" xmlns:v="urn:schemas-microsoft-com:vml" xmlns:wp14="http://schemas.microsoft.com/office/word/2010/wordprocessingDrawing" xmlns:wp="http://schemas.openxmlformats.org/drawingml/2006/wordprocessingDrawing" xmlns:w10="urn:schemas-microsoft-com:office:word" xmlns:w="http://schemas.openxmlformats.org/wordprocessingml/2006/main" xmlns:w14="http://schemas.microsoft.com/office/word/2010/wordml" xmlns:w15="http://schemas.microsoft.com/office/word/2012/wordml" xmlns:w16se="http://schemas.microsoft.com/office/word/2015/wordml/symex" xmlns:wpg="http://schemas.microsoft.com/office/word/2010/wordprocessingGroup" xmlns:wpi="http://schemas.microsoft.com/office/word/2010/wordprocessingInk" xmlns:wne="http://schemas.microsoft.com/office/word/2006/wordml" xmlns:wps="http://schemas.microsoft.com/office/word/2010/wordprocessingShape" mc:Ignorable="w14 w15 w16se wp14">
+  <w:p>
+    <w:pPr>
+      <w:pStyle w:val="Header"/>
+    </w:pPr>
+  </w:p>
+</w:hdr>
+</file>
+
+<file path=word/header3.xml><?xml version="1.0" encoding="utf-8"?>
+<w:hdr xmlns:wpc="http://schemas.microsoft.com/office/word/2010/wordprocessingCanvas" xmlns:cx="http://schemas.microsoft.com/office/drawing/2014/chartex" xmlns:mc="http://schemas.openxmlformats.org/markup-compatibility/2006" xmlns:o="urn:schemas-microsoft-com:office:office" xmlns:r="http://schemas.openxmlformats.org/officeDocument/2006/relationships" xmlns:m="http://schemas.openxmlformats.org/officeDocument/2006/math" xmlns:v="urn:schemas-microsoft-com:vml" xmlns:wp14="http://schemas.microsoft.com/office/word/2010/wordprocessingDrawing" xmlns:wp="http://schemas.openxmlformats.org/drawingml/2006/wordprocessingDrawing" xmlns:w10="urn:schemas-microsoft-com:office:word" xmlns:w="http://schemas.openxmlformats.org/wordprocessingml/2006/main" xmlns:w14="http://schemas.microsoft.com/office/word/2010/wordml" xmlns:w15="http://schemas.microsoft.com/office/word/2012/wordml" xmlns:w16se="http://schemas.microsoft.com/office/word/2015/wordml/symex" xmlns:wpg="http://schemas.microsoft.com/office/word/2010/wordprocessingGroup" xmlns:wpi="http://schemas.microsoft.com/office/word/2010/wordprocessingInk" xmlns:wne="http://schemas.microsoft.com/office/word/2006/wordml" xmlns:wps="http://schemas.microsoft.com/office/word/2010/wordprocessingShape" mc:Ignorable="w14 w15 w16se wp14">
+  <w:p>
+    <w:pPr>
+      <w:pStyle w:val="Header"/>
+    </w:pPr>
+  </w:p>
+</w:hdr>
 </file>
 
 <file path=word/numbering.xml><?xml version="1.0" encoding="utf-8"?>
@@ -6017,7 +7591,7 @@
     <w:autoRedefine/>
     <w:uiPriority w:val="9"/>
     <w:qFormat/>
-    <w:rsid w:val="00D123DB"/>
+    <w:rsid w:val="00F56A3F"/>
     <w:pPr>
       <w:keepNext/>
       <w:keepLines/>
@@ -6042,7 +7616,7 @@
     <w:uiPriority w:val="9"/>
     <w:unhideWhenUsed/>
     <w:qFormat/>
-    <w:rsid w:val="00D123DB"/>
+    <w:rsid w:val="005C7A66"/>
     <w:pPr>
       <w:keepNext/>
       <w:keepLines/>
@@ -6212,6 +7786,7 @@
   <w:style w:type="character" w:default="1" w:styleId="DefaultParagraphFont">
     <w:name w:val="Default Paragraph Font"/>
     <w:uiPriority w:val="1"/>
+    <w:semiHidden/>
     <w:unhideWhenUsed/>
   </w:style>
   <w:style w:type="table" w:default="1" w:styleId="TableNormal">
@@ -6319,7 +7894,7 @@
     <w:uiPriority w:val="35"/>
     <w:unhideWhenUsed/>
     <w:qFormat/>
-    <w:rsid w:val="00D123DB"/>
+    <w:rsid w:val="005C7A66"/>
     <w:pPr>
       <w:bidi w:val="0"/>
       <w:spacing w:after="320" w:line="360" w:lineRule="auto"/>
@@ -6638,7 +8213,7 @@
     <w:basedOn w:val="DefaultParagraphFont"/>
     <w:link w:val="Heading1"/>
     <w:uiPriority w:val="9"/>
-    <w:rsid w:val="00D123DB"/>
+    <w:rsid w:val="00F56A3F"/>
     <w:rPr>
       <w:rFonts w:asciiTheme="majorHAnsi" w:eastAsiaTheme="majorEastAsia" w:hAnsiTheme="majorHAnsi" w:cstheme="majorBidi"/>
       <w:color w:val="365F91" w:themeColor="accent1" w:themeShade="BF"/>
@@ -6651,7 +8226,7 @@
     <w:basedOn w:val="DefaultParagraphFont"/>
     <w:link w:val="Heading2"/>
     <w:uiPriority w:val="9"/>
-    <w:rsid w:val="00D123DB"/>
+    <w:rsid w:val="005C7A66"/>
     <w:rPr>
       <w:rFonts w:asciiTheme="majorHAnsi" w:eastAsiaTheme="majorEastAsia" w:hAnsiTheme="majorHAnsi" w:cstheme="majorBidi"/>
       <w:color w:val="365F91" w:themeColor="accent1" w:themeShade="BF"/>
@@ -7266,7 +8841,7 @@
 </file>
 
 <file path=customXml/itemProps1.xml><?xml version="1.0" encoding="utf-8"?>
-<ds:datastoreItem xmlns:ds="http://schemas.openxmlformats.org/officeDocument/2006/customXml" ds:itemID="{1BDE4749-B0BA-43CD-B7DC-708BFAFD6D37}">
+<ds:datastoreItem xmlns:ds="http://schemas.openxmlformats.org/officeDocument/2006/customXml" ds:itemID="{A6D5C401-29EB-4CD4-85BB-5A141CC9451D}">
   <ds:schemaRefs>
     <ds:schemaRef ds:uri="http://schemas.openxmlformats.org/officeDocument/2006/bibliography"/>
   </ds:schemaRefs>

</xml_diff>